<commit_message>
Updated UI to 'Release'
Fixes #3, Fixes #4, Fixes #5
</commit_message>
<xml_diff>
--- a/man/plan/SE_11_PP_04 - UI Design/SE_11_PP_04 - User Interface Design.docx
+++ b/man/plan/SE_11_PP_04 - UI Design/SE_11_PP_04 - User Interface Design.docx
@@ -241,7 +241,50 @@
           <w:rFonts w:cs="Arial"/>
         </w:rPr>
         <w:tab/>
-        <w:t>Kieran Dunbar (kid10), Jack Skitt (jas78)</w:t>
+        <w:t xml:space="preserve">Kieran Dunbar (kid10), </w:t>
+      </w:r>
+    </w:p>
+    <w:p>
+      <w:pPr>
+        <w:tabs>
+          <w:tab w:val="left" w:pos="720"/>
+          <w:tab w:val="left" w:pos="1440"/>
+          <w:tab w:val="left" w:pos="2160"/>
+          <w:tab w:val="left" w:pos="2880"/>
+          <w:tab w:val="left" w:pos="3600"/>
+          <w:tab w:val="left" w:pos="4320"/>
+          <w:tab w:val="left" w:pos="5040"/>
+          <w:tab w:val="left" w:pos="5760"/>
+          <w:tab w:val="left" w:pos="7275"/>
+        </w:tabs>
+        <w:ind w:left="2160" w:firstLine="720"/>
+        <w:rPr>
+          <w:rFonts w:cs="Arial"/>
+        </w:rPr>
+      </w:pPr>
+      <w:r>
+        <w:rPr>
+          <w:rFonts w:cs="Arial"/>
+        </w:rPr>
+        <w:tab/>
+      </w:r>
+      <w:r>
+        <w:rPr>
+          <w:rFonts w:cs="Arial"/>
+        </w:rPr>
+        <w:tab/>
+      </w:r>
+      <w:r>
+        <w:rPr>
+          <w:rFonts w:cs="Arial"/>
+        </w:rPr>
+        <w:tab/>
+      </w:r>
+      <w:r>
+        <w:rPr>
+          <w:rFonts w:cs="Arial"/>
+        </w:rPr>
+        <w:t>Jack Skitt (jas78)</w:t>
       </w:r>
     </w:p>
     <w:p>
@@ -354,7 +397,7 @@
           <w:rFonts w:cs="Arial"/>
           <w:noProof/>
         </w:rPr>
-        <w:t>2014-10-28</w:t>
+        <w:t>2014-10-30</w:t>
       </w:r>
       <w:r>
         <w:rPr>
@@ -408,7 +451,7 @@
             <w:rPr>
               <w:rFonts w:cs="Arial"/>
             </w:rPr>
-            <w:t>1.1</w:t>
+            <w:t>1.2</w:t>
           </w:r>
         </w:sdtContent>
       </w:sdt>
@@ -464,18 +507,10 @@
             <w:rPr>
               <w:rFonts w:cs="Arial"/>
             </w:rPr>
-            <w:t>In Review</w:t>
+            <w:t>Release</w:t>
           </w:r>
         </w:sdtContent>
       </w:sdt>
-    </w:p>
-    <w:p>
-      <w:pPr>
-        <w:rPr>
-          <w:rFonts w:cs="Arial"/>
-          <w:u w:val="single"/>
-        </w:rPr>
-      </w:pPr>
     </w:p>
     <w:p>
       <w:pPr>
@@ -714,7 +749,7 @@
             </w:rPr>
             <w:fldChar w:fldCharType="separate"/>
           </w:r>
-          <w:hyperlink w:anchor="_Toc402287142" w:history="1">
+          <w:hyperlink w:anchor="_Toc402444603" w:history="1">
             <w:r>
               <w:rPr>
                 <w:rStyle w:val="Hyperlink"/>
@@ -757,7 +792,7 @@
                 <w:noProof/>
                 <w:webHidden/>
               </w:rPr>
-              <w:instrText xml:space="preserve"> PAGEREF _Toc402287142 \h </w:instrText>
+              <w:instrText xml:space="preserve"> PAGEREF _Toc402444603 \h </w:instrText>
             </w:r>
             <w:r>
               <w:rPr>
@@ -801,7 +836,7 @@
               <w:lang w:eastAsia="en-GB"/>
             </w:rPr>
           </w:pPr>
-          <w:hyperlink w:anchor="_Toc402287143" w:history="1">
+          <w:hyperlink w:anchor="_Toc402444604" w:history="1">
             <w:r>
               <w:rPr>
                 <w:rStyle w:val="Hyperlink"/>
@@ -845,7 +880,7 @@
                 <w:noProof/>
                 <w:webHidden/>
               </w:rPr>
-              <w:instrText xml:space="preserve"> PAGEREF _Toc402287143 \h </w:instrText>
+              <w:instrText xml:space="preserve"> PAGEREF _Toc402444604 \h </w:instrText>
             </w:r>
             <w:r>
               <w:rPr>
@@ -889,7 +924,7 @@
               <w:lang w:eastAsia="en-GB"/>
             </w:rPr>
           </w:pPr>
-          <w:hyperlink w:anchor="_Toc402287144" w:history="1">
+          <w:hyperlink w:anchor="_Toc402444605" w:history="1">
             <w:r>
               <w:rPr>
                 <w:rStyle w:val="Hyperlink"/>
@@ -933,7 +968,7 @@
                 <w:noProof/>
                 <w:webHidden/>
               </w:rPr>
-              <w:instrText xml:space="preserve"> PAGEREF _Toc402287144 \h </w:instrText>
+              <w:instrText xml:space="preserve"> PAGEREF _Toc402444605 \h </w:instrText>
             </w:r>
             <w:r>
               <w:rPr>
@@ -977,7 +1012,7 @@
               <w:lang w:eastAsia="en-GB"/>
             </w:rPr>
           </w:pPr>
-          <w:hyperlink w:anchor="_Toc402287145" w:history="1">
+          <w:hyperlink w:anchor="_Toc402444606" w:history="1">
             <w:r>
               <w:rPr>
                 <w:rStyle w:val="Hyperlink"/>
@@ -1021,7 +1056,7 @@
                 <w:noProof/>
                 <w:webHidden/>
               </w:rPr>
-              <w:instrText xml:space="preserve"> PAGEREF _Toc402287145 \h </w:instrText>
+              <w:instrText xml:space="preserve"> PAGEREF _Toc402444606 \h </w:instrText>
             </w:r>
             <w:r>
               <w:rPr>
@@ -1065,7 +1100,7 @@
               <w:lang w:eastAsia="en-GB"/>
             </w:rPr>
           </w:pPr>
-          <w:hyperlink w:anchor="_Toc402287146" w:history="1">
+          <w:hyperlink w:anchor="_Toc402444607" w:history="1">
             <w:r>
               <w:rPr>
                 <w:rStyle w:val="Hyperlink"/>
@@ -1107,7 +1142,7 @@
                 <w:noProof/>
                 <w:webHidden/>
               </w:rPr>
-              <w:instrText xml:space="preserve"> PAGEREF _Toc402287146 \h </w:instrText>
+              <w:instrText xml:space="preserve"> PAGEREF _Toc402444607 \h </w:instrText>
             </w:r>
             <w:r>
               <w:rPr>
@@ -1151,7 +1186,7 @@
               <w:lang w:eastAsia="en-GB"/>
             </w:rPr>
           </w:pPr>
-          <w:hyperlink w:anchor="_Toc402287147" w:history="1">
+          <w:hyperlink w:anchor="_Toc402444608" w:history="1">
             <w:r>
               <w:rPr>
                 <w:rStyle w:val="Hyperlink"/>
@@ -1195,7 +1230,7 @@
                 <w:noProof/>
                 <w:webHidden/>
               </w:rPr>
-              <w:instrText xml:space="preserve"> PAGEREF _Toc402287147 \h </w:instrText>
+              <w:instrText xml:space="preserve"> PAGEREF _Toc402444608 \h </w:instrText>
             </w:r>
             <w:r>
               <w:rPr>
@@ -1239,7 +1274,7 @@
               <w:lang w:eastAsia="en-GB"/>
             </w:rPr>
           </w:pPr>
-          <w:hyperlink w:anchor="_Toc402287148" w:history="1">
+          <w:hyperlink w:anchor="_Toc402444609" w:history="1">
             <w:r>
               <w:rPr>
                 <w:rStyle w:val="Hyperlink"/>
@@ -1283,7 +1318,7 @@
                 <w:noProof/>
                 <w:webHidden/>
               </w:rPr>
-              <w:instrText xml:space="preserve"> PAGEREF _Toc402287148 \h </w:instrText>
+              <w:instrText xml:space="preserve"> PAGEREF _Toc402444609 \h </w:instrText>
             </w:r>
             <w:r>
               <w:rPr>
@@ -1327,7 +1362,7 @@
               <w:lang w:eastAsia="en-GB"/>
             </w:rPr>
           </w:pPr>
-          <w:hyperlink w:anchor="_Toc402287149" w:history="1">
+          <w:hyperlink w:anchor="_Toc402444610" w:history="1">
             <w:r>
               <w:rPr>
                 <w:rStyle w:val="Hyperlink"/>
@@ -1371,7 +1406,7 @@
                 <w:noProof/>
                 <w:webHidden/>
               </w:rPr>
-              <w:instrText xml:space="preserve"> PAGEREF _Toc402287149 \h </w:instrText>
+              <w:instrText xml:space="preserve"> PAGEREF _Toc402444610 \h </w:instrText>
             </w:r>
             <w:r>
               <w:rPr>
@@ -1415,7 +1450,7 @@
               <w:lang w:eastAsia="en-GB"/>
             </w:rPr>
           </w:pPr>
-          <w:hyperlink w:anchor="_Toc402287150" w:history="1">
+          <w:hyperlink w:anchor="_Toc402444611" w:history="1">
             <w:r>
               <w:rPr>
                 <w:rStyle w:val="Hyperlink"/>
@@ -1457,7 +1492,7 @@
                 <w:noProof/>
                 <w:webHidden/>
               </w:rPr>
-              <w:instrText xml:space="preserve"> PAGEREF _Toc402287150 \h </w:instrText>
+              <w:instrText xml:space="preserve"> PAGEREF _Toc402444611 \h </w:instrText>
             </w:r>
             <w:r>
               <w:rPr>
@@ -1501,7 +1536,7 @@
               <w:lang w:eastAsia="en-GB"/>
             </w:rPr>
           </w:pPr>
-          <w:hyperlink w:anchor="_Toc402287151" w:history="1">
+          <w:hyperlink w:anchor="_Toc402444612" w:history="1">
             <w:r>
               <w:rPr>
                 <w:rStyle w:val="Hyperlink"/>
@@ -1526,6 +1561,8 @@
               </w:rPr>
               <w:t>Navigation Links</w:t>
             </w:r>
+            <w:bookmarkStart w:id="0" w:name="_GoBack"/>
+            <w:bookmarkEnd w:id="0"/>
             <w:r>
               <w:rPr>
                 <w:noProof/>
@@ -1545,7 +1582,7 @@
                 <w:noProof/>
                 <w:webHidden/>
               </w:rPr>
-              <w:instrText xml:space="preserve"> PAGEREF _Toc402287151 \h </w:instrText>
+              <w:instrText xml:space="preserve"> PAGEREF _Toc402444612 \h </w:instrText>
             </w:r>
             <w:r>
               <w:rPr>
@@ -1589,7 +1626,7 @@
               <w:lang w:eastAsia="en-GB"/>
             </w:rPr>
           </w:pPr>
-          <w:hyperlink w:anchor="_Toc402287152" w:history="1">
+          <w:hyperlink w:anchor="_Toc402444613" w:history="1">
             <w:r>
               <w:rPr>
                 <w:rStyle w:val="Hyperlink"/>
@@ -1633,7 +1670,7 @@
                 <w:noProof/>
                 <w:webHidden/>
               </w:rPr>
-              <w:instrText xml:space="preserve"> PAGEREF _Toc402287152 \h </w:instrText>
+              <w:instrText xml:space="preserve"> PAGEREF _Toc402444613 \h </w:instrText>
             </w:r>
             <w:r>
               <w:rPr>
@@ -1654,6 +1691,710 @@
                 <w:webHidden/>
               </w:rPr>
               <w:t>7</w:t>
+            </w:r>
+            <w:r>
+              <w:rPr>
+                <w:noProof/>
+                <w:webHidden/>
+              </w:rPr>
+              <w:fldChar w:fldCharType="end"/>
+            </w:r>
+          </w:hyperlink>
+        </w:p>
+        <w:p>
+          <w:pPr>
+            <w:pStyle w:val="TOC3"/>
+            <w:tabs>
+              <w:tab w:val="left" w:pos="1320"/>
+              <w:tab w:val="right" w:leader="dot" w:pos="9016"/>
+            </w:tabs>
+            <w:rPr>
+              <w:rFonts w:asciiTheme="minorHAnsi" w:eastAsiaTheme="minorEastAsia" w:hAnsiTheme="minorHAnsi"/>
+              <w:noProof/>
+              <w:lang w:eastAsia="en-GB"/>
+            </w:rPr>
+          </w:pPr>
+          <w:hyperlink w:anchor="_Toc402444614" w:history="1">
+            <w:r>
+              <w:rPr>
+                <w:rStyle w:val="Hyperlink"/>
+                <w:rFonts w:cs="Arial"/>
+                <w:noProof/>
+              </w:rPr>
+              <w:t>4.1.1.</w:t>
+            </w:r>
+            <w:r>
+              <w:rPr>
+                <w:rFonts w:asciiTheme="minorHAnsi" w:eastAsiaTheme="minorEastAsia" w:hAnsiTheme="minorHAnsi"/>
+                <w:noProof/>
+                <w:lang w:eastAsia="en-GB"/>
+              </w:rPr>
+              <w:tab/>
+            </w:r>
+            <w:r>
+              <w:rPr>
+                <w:rStyle w:val="Hyperlink"/>
+                <w:rFonts w:cs="Arial"/>
+                <w:noProof/>
+              </w:rPr>
+              <w:t>Index Login Page</w:t>
+            </w:r>
+            <w:r>
+              <w:rPr>
+                <w:noProof/>
+                <w:webHidden/>
+              </w:rPr>
+              <w:tab/>
+            </w:r>
+            <w:r>
+              <w:rPr>
+                <w:noProof/>
+                <w:webHidden/>
+              </w:rPr>
+              <w:fldChar w:fldCharType="begin"/>
+            </w:r>
+            <w:r>
+              <w:rPr>
+                <w:noProof/>
+                <w:webHidden/>
+              </w:rPr>
+              <w:instrText xml:space="preserve"> PAGEREF _Toc402444614 \h </w:instrText>
+            </w:r>
+            <w:r>
+              <w:rPr>
+                <w:noProof/>
+                <w:webHidden/>
+              </w:rPr>
+            </w:r>
+            <w:r>
+              <w:rPr>
+                <w:noProof/>
+                <w:webHidden/>
+              </w:rPr>
+              <w:fldChar w:fldCharType="separate"/>
+            </w:r>
+            <w:r>
+              <w:rPr>
+                <w:noProof/>
+                <w:webHidden/>
+              </w:rPr>
+              <w:t>7</w:t>
+            </w:r>
+            <w:r>
+              <w:rPr>
+                <w:noProof/>
+                <w:webHidden/>
+              </w:rPr>
+              <w:fldChar w:fldCharType="end"/>
+            </w:r>
+          </w:hyperlink>
+        </w:p>
+        <w:p>
+          <w:pPr>
+            <w:pStyle w:val="TOC3"/>
+            <w:tabs>
+              <w:tab w:val="left" w:pos="1320"/>
+              <w:tab w:val="right" w:leader="dot" w:pos="9016"/>
+            </w:tabs>
+            <w:rPr>
+              <w:rFonts w:asciiTheme="minorHAnsi" w:eastAsiaTheme="minorEastAsia" w:hAnsiTheme="minorHAnsi"/>
+              <w:noProof/>
+              <w:lang w:eastAsia="en-GB"/>
+            </w:rPr>
+          </w:pPr>
+          <w:hyperlink w:anchor="_Toc402444615" w:history="1">
+            <w:r>
+              <w:rPr>
+                <w:rStyle w:val="Hyperlink"/>
+                <w:rFonts w:eastAsia="Arial" w:cs="Arial"/>
+                <w:noProof/>
+              </w:rPr>
+              <w:t>4.1.2.</w:t>
+            </w:r>
+            <w:r>
+              <w:rPr>
+                <w:rFonts w:asciiTheme="minorHAnsi" w:eastAsiaTheme="minorEastAsia" w:hAnsiTheme="minorHAnsi"/>
+                <w:noProof/>
+                <w:lang w:eastAsia="en-GB"/>
+              </w:rPr>
+              <w:tab/>
+            </w:r>
+            <w:r>
+              <w:rPr>
+                <w:rStyle w:val="Hyperlink"/>
+                <w:rFonts w:eastAsia="Arial" w:cs="Arial"/>
+                <w:noProof/>
+              </w:rPr>
+              <w:t>Registration Page</w:t>
+            </w:r>
+            <w:r>
+              <w:rPr>
+                <w:noProof/>
+                <w:webHidden/>
+              </w:rPr>
+              <w:tab/>
+            </w:r>
+            <w:r>
+              <w:rPr>
+                <w:noProof/>
+                <w:webHidden/>
+              </w:rPr>
+              <w:fldChar w:fldCharType="begin"/>
+            </w:r>
+            <w:r>
+              <w:rPr>
+                <w:noProof/>
+                <w:webHidden/>
+              </w:rPr>
+              <w:instrText xml:space="preserve"> PAGEREF _Toc402444615 \h </w:instrText>
+            </w:r>
+            <w:r>
+              <w:rPr>
+                <w:noProof/>
+                <w:webHidden/>
+              </w:rPr>
+            </w:r>
+            <w:r>
+              <w:rPr>
+                <w:noProof/>
+                <w:webHidden/>
+              </w:rPr>
+              <w:fldChar w:fldCharType="separate"/>
+            </w:r>
+            <w:r>
+              <w:rPr>
+                <w:noProof/>
+                <w:webHidden/>
+              </w:rPr>
+              <w:t>8</w:t>
+            </w:r>
+            <w:r>
+              <w:rPr>
+                <w:noProof/>
+                <w:webHidden/>
+              </w:rPr>
+              <w:fldChar w:fldCharType="end"/>
+            </w:r>
+          </w:hyperlink>
+        </w:p>
+        <w:p>
+          <w:pPr>
+            <w:pStyle w:val="TOC3"/>
+            <w:tabs>
+              <w:tab w:val="left" w:pos="1320"/>
+              <w:tab w:val="right" w:leader="dot" w:pos="9016"/>
+            </w:tabs>
+            <w:rPr>
+              <w:rFonts w:asciiTheme="minorHAnsi" w:eastAsiaTheme="minorEastAsia" w:hAnsiTheme="minorHAnsi"/>
+              <w:noProof/>
+              <w:lang w:eastAsia="en-GB"/>
+            </w:rPr>
+          </w:pPr>
+          <w:hyperlink w:anchor="_Toc402444616" w:history="1">
+            <w:r>
+              <w:rPr>
+                <w:rStyle w:val="Hyperlink"/>
+                <w:rFonts w:eastAsia="Arial" w:cs="Arial"/>
+                <w:noProof/>
+              </w:rPr>
+              <w:t>4.1.3.</w:t>
+            </w:r>
+            <w:r>
+              <w:rPr>
+                <w:rFonts w:asciiTheme="minorHAnsi" w:eastAsiaTheme="minorEastAsia" w:hAnsiTheme="minorHAnsi"/>
+                <w:noProof/>
+                <w:lang w:eastAsia="en-GB"/>
+              </w:rPr>
+              <w:tab/>
+            </w:r>
+            <w:r>
+              <w:rPr>
+                <w:rStyle w:val="Hyperlink"/>
+                <w:rFonts w:eastAsia="Arial" w:cs="Arial"/>
+                <w:noProof/>
+              </w:rPr>
+              <w:t>You Page – Account</w:t>
+            </w:r>
+            <w:r>
+              <w:rPr>
+                <w:noProof/>
+                <w:webHidden/>
+              </w:rPr>
+              <w:tab/>
+            </w:r>
+            <w:r>
+              <w:rPr>
+                <w:noProof/>
+                <w:webHidden/>
+              </w:rPr>
+              <w:fldChar w:fldCharType="begin"/>
+            </w:r>
+            <w:r>
+              <w:rPr>
+                <w:noProof/>
+                <w:webHidden/>
+              </w:rPr>
+              <w:instrText xml:space="preserve"> PAGEREF _Toc402444616 \h </w:instrText>
+            </w:r>
+            <w:r>
+              <w:rPr>
+                <w:noProof/>
+                <w:webHidden/>
+              </w:rPr>
+            </w:r>
+            <w:r>
+              <w:rPr>
+                <w:noProof/>
+                <w:webHidden/>
+              </w:rPr>
+              <w:fldChar w:fldCharType="separate"/>
+            </w:r>
+            <w:r>
+              <w:rPr>
+                <w:noProof/>
+                <w:webHidden/>
+              </w:rPr>
+              <w:t>9</w:t>
+            </w:r>
+            <w:r>
+              <w:rPr>
+                <w:noProof/>
+                <w:webHidden/>
+              </w:rPr>
+              <w:fldChar w:fldCharType="end"/>
+            </w:r>
+          </w:hyperlink>
+        </w:p>
+        <w:p>
+          <w:pPr>
+            <w:pStyle w:val="TOC3"/>
+            <w:tabs>
+              <w:tab w:val="left" w:pos="1320"/>
+              <w:tab w:val="right" w:leader="dot" w:pos="9016"/>
+            </w:tabs>
+            <w:rPr>
+              <w:rFonts w:asciiTheme="minorHAnsi" w:eastAsiaTheme="minorEastAsia" w:hAnsiTheme="minorHAnsi"/>
+              <w:noProof/>
+              <w:lang w:eastAsia="en-GB"/>
+            </w:rPr>
+          </w:pPr>
+          <w:hyperlink w:anchor="_Toc402444617" w:history="1">
+            <w:r>
+              <w:rPr>
+                <w:rStyle w:val="Hyperlink"/>
+                <w:rFonts w:eastAsia="Arial" w:cs="Arial"/>
+                <w:noProof/>
+              </w:rPr>
+              <w:t>4.1.4.</w:t>
+            </w:r>
+            <w:r>
+              <w:rPr>
+                <w:rFonts w:asciiTheme="minorHAnsi" w:eastAsiaTheme="minorEastAsia" w:hAnsiTheme="minorHAnsi"/>
+                <w:noProof/>
+                <w:lang w:eastAsia="en-GB"/>
+              </w:rPr>
+              <w:tab/>
+            </w:r>
+            <w:r>
+              <w:rPr>
+                <w:rStyle w:val="Hyperlink"/>
+                <w:rFonts w:eastAsia="Arial" w:cs="Arial"/>
+                <w:noProof/>
+              </w:rPr>
+              <w:t>View Page - Database</w:t>
+            </w:r>
+            <w:r>
+              <w:rPr>
+                <w:noProof/>
+                <w:webHidden/>
+              </w:rPr>
+              <w:tab/>
+            </w:r>
+            <w:r>
+              <w:rPr>
+                <w:noProof/>
+                <w:webHidden/>
+              </w:rPr>
+              <w:fldChar w:fldCharType="begin"/>
+            </w:r>
+            <w:r>
+              <w:rPr>
+                <w:noProof/>
+                <w:webHidden/>
+              </w:rPr>
+              <w:instrText xml:space="preserve"> PAGEREF _Toc402444617 \h </w:instrText>
+            </w:r>
+            <w:r>
+              <w:rPr>
+                <w:noProof/>
+                <w:webHidden/>
+              </w:rPr>
+            </w:r>
+            <w:r>
+              <w:rPr>
+                <w:noProof/>
+                <w:webHidden/>
+              </w:rPr>
+              <w:fldChar w:fldCharType="separate"/>
+            </w:r>
+            <w:r>
+              <w:rPr>
+                <w:noProof/>
+                <w:webHidden/>
+              </w:rPr>
+              <w:t>10</w:t>
+            </w:r>
+            <w:r>
+              <w:rPr>
+                <w:noProof/>
+                <w:webHidden/>
+              </w:rPr>
+              <w:fldChar w:fldCharType="end"/>
+            </w:r>
+          </w:hyperlink>
+        </w:p>
+        <w:p>
+          <w:pPr>
+            <w:pStyle w:val="TOC3"/>
+            <w:tabs>
+              <w:tab w:val="left" w:pos="1320"/>
+              <w:tab w:val="right" w:leader="dot" w:pos="9016"/>
+            </w:tabs>
+            <w:rPr>
+              <w:rFonts w:asciiTheme="minorHAnsi" w:eastAsiaTheme="minorEastAsia" w:hAnsiTheme="minorHAnsi"/>
+              <w:noProof/>
+              <w:lang w:eastAsia="en-GB"/>
+            </w:rPr>
+          </w:pPr>
+          <w:hyperlink w:anchor="_Toc402444618" w:history="1">
+            <w:r>
+              <w:rPr>
+                <w:rStyle w:val="Hyperlink"/>
+                <w:rFonts w:eastAsia="Arial" w:cs="Arial"/>
+                <w:noProof/>
+              </w:rPr>
+              <w:t>4.1.5.</w:t>
+            </w:r>
+            <w:r>
+              <w:rPr>
+                <w:rFonts w:asciiTheme="minorHAnsi" w:eastAsiaTheme="minorEastAsia" w:hAnsiTheme="minorHAnsi"/>
+                <w:noProof/>
+                <w:lang w:eastAsia="en-GB"/>
+              </w:rPr>
+              <w:tab/>
+            </w:r>
+            <w:r>
+              <w:rPr>
+                <w:rStyle w:val="Hyperlink"/>
+                <w:rFonts w:eastAsia="Arial" w:cs="Arial"/>
+                <w:noProof/>
+              </w:rPr>
+              <w:t>New Page – Database Entry</w:t>
+            </w:r>
+            <w:r>
+              <w:rPr>
+                <w:noProof/>
+                <w:webHidden/>
+              </w:rPr>
+              <w:tab/>
+            </w:r>
+            <w:r>
+              <w:rPr>
+                <w:noProof/>
+                <w:webHidden/>
+              </w:rPr>
+              <w:fldChar w:fldCharType="begin"/>
+            </w:r>
+            <w:r>
+              <w:rPr>
+                <w:noProof/>
+                <w:webHidden/>
+              </w:rPr>
+              <w:instrText xml:space="preserve"> PAGEREF _Toc402444618 \h </w:instrText>
+            </w:r>
+            <w:r>
+              <w:rPr>
+                <w:noProof/>
+                <w:webHidden/>
+              </w:rPr>
+            </w:r>
+            <w:r>
+              <w:rPr>
+                <w:noProof/>
+                <w:webHidden/>
+              </w:rPr>
+              <w:fldChar w:fldCharType="separate"/>
+            </w:r>
+            <w:r>
+              <w:rPr>
+                <w:noProof/>
+                <w:webHidden/>
+              </w:rPr>
+              <w:t>11</w:t>
+            </w:r>
+            <w:r>
+              <w:rPr>
+                <w:noProof/>
+                <w:webHidden/>
+              </w:rPr>
+              <w:fldChar w:fldCharType="end"/>
+            </w:r>
+          </w:hyperlink>
+        </w:p>
+        <w:p>
+          <w:pPr>
+            <w:pStyle w:val="TOC3"/>
+            <w:tabs>
+              <w:tab w:val="left" w:pos="1320"/>
+              <w:tab w:val="right" w:leader="dot" w:pos="9016"/>
+            </w:tabs>
+            <w:rPr>
+              <w:rFonts w:asciiTheme="minorHAnsi" w:eastAsiaTheme="minorEastAsia" w:hAnsiTheme="minorHAnsi"/>
+              <w:noProof/>
+              <w:lang w:eastAsia="en-GB"/>
+            </w:rPr>
+          </w:pPr>
+          <w:hyperlink w:anchor="_Toc402444619" w:history="1">
+            <w:r>
+              <w:rPr>
+                <w:rStyle w:val="Hyperlink"/>
+                <w:rFonts w:eastAsia="Arial" w:cs="Arial"/>
+                <w:noProof/>
+              </w:rPr>
+              <w:t>4.1.6.</w:t>
+            </w:r>
+            <w:r>
+              <w:rPr>
+                <w:rFonts w:asciiTheme="minorHAnsi" w:eastAsiaTheme="minorEastAsia" w:hAnsiTheme="minorHAnsi"/>
+                <w:noProof/>
+                <w:lang w:eastAsia="en-GB"/>
+              </w:rPr>
+              <w:tab/>
+            </w:r>
+            <w:r>
+              <w:rPr>
+                <w:rStyle w:val="Hyperlink"/>
+                <w:rFonts w:eastAsia="Arial" w:cs="Arial"/>
+                <w:noProof/>
+              </w:rPr>
+              <w:t>Logout – You Page</w:t>
+            </w:r>
+            <w:r>
+              <w:rPr>
+                <w:noProof/>
+                <w:webHidden/>
+              </w:rPr>
+              <w:tab/>
+            </w:r>
+            <w:r>
+              <w:rPr>
+                <w:noProof/>
+                <w:webHidden/>
+              </w:rPr>
+              <w:fldChar w:fldCharType="begin"/>
+            </w:r>
+            <w:r>
+              <w:rPr>
+                <w:noProof/>
+                <w:webHidden/>
+              </w:rPr>
+              <w:instrText xml:space="preserve"> PAGEREF _Toc402444619 \h </w:instrText>
+            </w:r>
+            <w:r>
+              <w:rPr>
+                <w:noProof/>
+                <w:webHidden/>
+              </w:rPr>
+            </w:r>
+            <w:r>
+              <w:rPr>
+                <w:noProof/>
+                <w:webHidden/>
+              </w:rPr>
+              <w:fldChar w:fldCharType="separate"/>
+            </w:r>
+            <w:r>
+              <w:rPr>
+                <w:noProof/>
+                <w:webHidden/>
+              </w:rPr>
+              <w:t>12</w:t>
+            </w:r>
+            <w:r>
+              <w:rPr>
+                <w:noProof/>
+                <w:webHidden/>
+              </w:rPr>
+              <w:fldChar w:fldCharType="end"/>
+            </w:r>
+          </w:hyperlink>
+        </w:p>
+        <w:p>
+          <w:pPr>
+            <w:pStyle w:val="TOC3"/>
+            <w:tabs>
+              <w:tab w:val="left" w:pos="1320"/>
+              <w:tab w:val="right" w:leader="dot" w:pos="9016"/>
+            </w:tabs>
+            <w:rPr>
+              <w:rFonts w:asciiTheme="minorHAnsi" w:eastAsiaTheme="minorEastAsia" w:hAnsiTheme="minorHAnsi"/>
+              <w:noProof/>
+              <w:lang w:eastAsia="en-GB"/>
+            </w:rPr>
+          </w:pPr>
+          <w:hyperlink w:anchor="_Toc402444620" w:history="1">
+            <w:r>
+              <w:rPr>
+                <w:rStyle w:val="Hyperlink"/>
+                <w:rFonts w:eastAsia="Arial" w:cs="Arial"/>
+                <w:noProof/>
+              </w:rPr>
+              <w:t>4.1.7.</w:t>
+            </w:r>
+            <w:r>
+              <w:rPr>
+                <w:rFonts w:asciiTheme="minorHAnsi" w:eastAsiaTheme="minorEastAsia" w:hAnsiTheme="minorHAnsi"/>
+                <w:noProof/>
+                <w:lang w:eastAsia="en-GB"/>
+              </w:rPr>
+              <w:tab/>
+            </w:r>
+            <w:r>
+              <w:rPr>
+                <w:rStyle w:val="Hyperlink"/>
+                <w:rFonts w:eastAsia="Arial" w:cs="Arial"/>
+                <w:noProof/>
+              </w:rPr>
+              <w:t>About Page</w:t>
+            </w:r>
+            <w:r>
+              <w:rPr>
+                <w:noProof/>
+                <w:webHidden/>
+              </w:rPr>
+              <w:tab/>
+            </w:r>
+            <w:r>
+              <w:rPr>
+                <w:noProof/>
+                <w:webHidden/>
+              </w:rPr>
+              <w:fldChar w:fldCharType="begin"/>
+            </w:r>
+            <w:r>
+              <w:rPr>
+                <w:noProof/>
+                <w:webHidden/>
+              </w:rPr>
+              <w:instrText xml:space="preserve"> PAGEREF _Toc402444620 \h </w:instrText>
+            </w:r>
+            <w:r>
+              <w:rPr>
+                <w:noProof/>
+                <w:webHidden/>
+              </w:rPr>
+            </w:r>
+            <w:r>
+              <w:rPr>
+                <w:noProof/>
+                <w:webHidden/>
+              </w:rPr>
+              <w:fldChar w:fldCharType="separate"/>
+            </w:r>
+            <w:r>
+              <w:rPr>
+                <w:noProof/>
+                <w:webHidden/>
+              </w:rPr>
+              <w:t>13</w:t>
+            </w:r>
+            <w:r>
+              <w:rPr>
+                <w:noProof/>
+                <w:webHidden/>
+              </w:rPr>
+              <w:fldChar w:fldCharType="end"/>
+            </w:r>
+          </w:hyperlink>
+        </w:p>
+        <w:p>
+          <w:pPr>
+            <w:pStyle w:val="TOC1"/>
+            <w:tabs>
+              <w:tab w:val="left" w:pos="440"/>
+              <w:tab w:val="right" w:leader="dot" w:pos="9016"/>
+            </w:tabs>
+            <w:rPr>
+              <w:rFonts w:asciiTheme="minorHAnsi" w:eastAsiaTheme="minorEastAsia" w:hAnsiTheme="minorHAnsi"/>
+              <w:noProof/>
+              <w:lang w:eastAsia="en-GB"/>
+            </w:rPr>
+          </w:pPr>
+          <w:hyperlink w:anchor="_Toc402444621" w:history="1">
+            <w:r>
+              <w:rPr>
+                <w:rStyle w:val="Hyperlink"/>
+                <w:rFonts w:eastAsia="Arial"/>
+                <w:noProof/>
+              </w:rPr>
+              <w:t>5.</w:t>
+            </w:r>
+            <w:r>
+              <w:rPr>
+                <w:rFonts w:asciiTheme="minorHAnsi" w:eastAsiaTheme="minorEastAsia" w:hAnsiTheme="minorHAnsi"/>
+                <w:noProof/>
+                <w:lang w:eastAsia="en-GB"/>
+              </w:rPr>
+              <w:tab/>
+            </w:r>
+            <w:r>
+              <w:rPr>
+                <w:rStyle w:val="Hyperlink"/>
+                <w:rFonts w:eastAsia="Arial"/>
+                <w:noProof/>
+              </w:rPr>
+              <w:t>Database Schema</w:t>
+            </w:r>
+            <w:r>
+              <w:rPr>
+                <w:noProof/>
+                <w:webHidden/>
+              </w:rPr>
+              <w:tab/>
+            </w:r>
+            <w:r>
+              <w:rPr>
+                <w:noProof/>
+                <w:webHidden/>
+              </w:rPr>
+              <w:fldChar w:fldCharType="begin"/>
+            </w:r>
+            <w:r>
+              <w:rPr>
+                <w:noProof/>
+                <w:webHidden/>
+              </w:rPr>
+              <w:instrText xml:space="preserve"> PAGEREF _Toc402444621 \h </w:instrText>
+            </w:r>
+            <w:r>
+              <w:rPr>
+                <w:noProof/>
+                <w:webHidden/>
+              </w:rPr>
+            </w:r>
+            <w:r>
+              <w:rPr>
+                <w:noProof/>
+                <w:webHidden/>
+              </w:rPr>
+              <w:fldChar w:fldCharType="separate"/>
+            </w:r>
+            <w:r>
+              <w:rPr>
+                <w:noProof/>
+                <w:webHidden/>
+              </w:rPr>
+              <w:t>14</w:t>
             </w:r>
             <w:r>
               <w:rPr>
@@ -1677,13 +2418,13 @@
               <w:lang w:eastAsia="en-GB"/>
             </w:rPr>
           </w:pPr>
-          <w:hyperlink w:anchor="_Toc402287153" w:history="1">
+          <w:hyperlink w:anchor="_Toc402444622" w:history="1">
             <w:r>
               <w:rPr>
                 <w:rStyle w:val="Hyperlink"/>
                 <w:noProof/>
               </w:rPr>
-              <w:t>4.1.</w:t>
+              <w:t>5.1.</w:t>
             </w:r>
             <w:r>
               <w:rPr>
@@ -1698,7 +2439,7 @@
                 <w:rStyle w:val="Hyperlink"/>
                 <w:noProof/>
               </w:rPr>
-              <w:t>Index Login Page</w:t>
+              <w:t>Schema Diagram</w:t>
             </w:r>
             <w:r>
               <w:rPr>
@@ -1719,7 +2460,7 @@
                 <w:noProof/>
                 <w:webHidden/>
               </w:rPr>
-              <w:instrText xml:space="preserve"> PAGEREF _Toc402287153 \h </w:instrText>
+              <w:instrText xml:space="preserve"> PAGEREF _Toc402444622 \h </w:instrText>
             </w:r>
             <w:r>
               <w:rPr>
@@ -1739,7 +2480,7 @@
                 <w:noProof/>
                 <w:webHidden/>
               </w:rPr>
-              <w:t>7</w:t>
+              <w:t>14</w:t>
             </w:r>
             <w:r>
               <w:rPr>
@@ -1763,14 +2504,13 @@
               <w:lang w:eastAsia="en-GB"/>
             </w:rPr>
           </w:pPr>
-          <w:hyperlink w:anchor="_Toc402287154" w:history="1">
+          <w:hyperlink w:anchor="_Toc402444623" w:history="1">
             <w:r>
               <w:rPr>
                 <w:rStyle w:val="Hyperlink"/>
-                <w:rFonts w:eastAsia="Arial"/>
-                <w:noProof/>
-              </w:rPr>
-              <w:t>4.2.</w:t>
+                <w:noProof/>
+              </w:rPr>
+              <w:t>5.2.</w:t>
             </w:r>
             <w:r>
               <w:rPr>
@@ -1783,10 +2523,9 @@
             <w:r>
               <w:rPr>
                 <w:rStyle w:val="Hyperlink"/>
-                <w:rFonts w:eastAsia="Arial"/>
-                <w:noProof/>
-              </w:rPr>
-              <w:t>Registration Page</w:t>
+                <w:noProof/>
+              </w:rPr>
+              <w:t>Description</w:t>
             </w:r>
             <w:r>
               <w:rPr>
@@ -1807,7 +2546,7 @@
                 <w:noProof/>
                 <w:webHidden/>
               </w:rPr>
-              <w:instrText xml:space="preserve"> PAGEREF _Toc402287154 \h </w:instrText>
+              <w:instrText xml:space="preserve"> PAGEREF _Toc402444623 \h </w:instrText>
             </w:r>
             <w:r>
               <w:rPr>
@@ -1827,7 +2566,7 @@
                 <w:noProof/>
                 <w:webHidden/>
               </w:rPr>
-              <w:t>9</w:t>
+              <w:t>14</w:t>
             </w:r>
             <w:r>
               <w:rPr>
@@ -1840,9 +2579,9 @@
         </w:p>
         <w:p>
           <w:pPr>
-            <w:pStyle w:val="TOC2"/>
+            <w:pStyle w:val="TOC3"/>
             <w:tabs>
-              <w:tab w:val="left" w:pos="880"/>
+              <w:tab w:val="left" w:pos="1320"/>
               <w:tab w:val="right" w:leader="dot" w:pos="9016"/>
             </w:tabs>
             <w:rPr>
@@ -1851,14 +2590,13 @@
               <w:lang w:eastAsia="en-GB"/>
             </w:rPr>
           </w:pPr>
-          <w:hyperlink w:anchor="_Toc402287155" w:history="1">
+          <w:hyperlink w:anchor="_Toc402444624" w:history="1">
             <w:r>
               <w:rPr>
                 <w:rStyle w:val="Hyperlink"/>
-                <w:rFonts w:eastAsia="Arial"/>
-                <w:noProof/>
-              </w:rPr>
-              <w:t>4.3.</w:t>
+                <w:noProof/>
+              </w:rPr>
+              <w:t>5.2.1.</w:t>
             </w:r>
             <w:r>
               <w:rPr>
@@ -1871,10 +2609,9 @@
             <w:r>
               <w:rPr>
                 <w:rStyle w:val="Hyperlink"/>
-                <w:rFonts w:eastAsia="Arial"/>
-                <w:noProof/>
-              </w:rPr>
-              <w:t>You Page – Account</w:t>
+                <w:noProof/>
+              </w:rPr>
+              <w:t>Species Tables</w:t>
             </w:r>
             <w:r>
               <w:rPr>
@@ -1895,7 +2632,7 @@
                 <w:noProof/>
                 <w:webHidden/>
               </w:rPr>
-              <w:instrText xml:space="preserve"> PAGEREF _Toc402287155 \h </w:instrText>
+              <w:instrText xml:space="preserve"> PAGEREF _Toc402444624 \h </w:instrText>
             </w:r>
             <w:r>
               <w:rPr>
@@ -1915,7 +2652,7 @@
                 <w:noProof/>
                 <w:webHidden/>
               </w:rPr>
-              <w:t>11</w:t>
+              <w:t>14</w:t>
             </w:r>
             <w:r>
               <w:rPr>
@@ -1928,9 +2665,9 @@
         </w:p>
         <w:p>
           <w:pPr>
-            <w:pStyle w:val="TOC2"/>
+            <w:pStyle w:val="TOC3"/>
             <w:tabs>
-              <w:tab w:val="left" w:pos="880"/>
+              <w:tab w:val="left" w:pos="1320"/>
               <w:tab w:val="right" w:leader="dot" w:pos="9016"/>
             </w:tabs>
             <w:rPr>
@@ -1939,14 +2676,13 @@
               <w:lang w:eastAsia="en-GB"/>
             </w:rPr>
           </w:pPr>
-          <w:hyperlink w:anchor="_Toc402287156" w:history="1">
+          <w:hyperlink w:anchor="_Toc402444625" w:history="1">
             <w:r>
               <w:rPr>
                 <w:rStyle w:val="Hyperlink"/>
-                <w:rFonts w:eastAsia="Arial"/>
-                <w:noProof/>
-              </w:rPr>
-              <w:t>4.4.</w:t>
+                <w:noProof/>
+              </w:rPr>
+              <w:t>5.2.2.</w:t>
             </w:r>
             <w:r>
               <w:rPr>
@@ -1959,10 +2695,9 @@
             <w:r>
               <w:rPr>
                 <w:rStyle w:val="Hyperlink"/>
-                <w:rFonts w:eastAsia="Arial"/>
-                <w:noProof/>
-              </w:rPr>
-              <w:t>View Page - Database</w:t>
+                <w:noProof/>
+              </w:rPr>
+              <w:t>Reserves Table</w:t>
             </w:r>
             <w:r>
               <w:rPr>
@@ -1983,7 +2718,7 @@
                 <w:noProof/>
                 <w:webHidden/>
               </w:rPr>
-              <w:instrText xml:space="preserve"> PAGEREF _Toc402287156 \h </w:instrText>
+              <w:instrText xml:space="preserve"> PAGEREF _Toc402444625 \h </w:instrText>
             </w:r>
             <w:r>
               <w:rPr>
@@ -2003,7 +2738,7 @@
                 <w:noProof/>
                 <w:webHidden/>
               </w:rPr>
-              <w:t>12</w:t>
+              <w:t>14</w:t>
             </w:r>
             <w:r>
               <w:rPr>
@@ -2016,9 +2751,9 @@
         </w:p>
         <w:p>
           <w:pPr>
-            <w:pStyle w:val="TOC2"/>
+            <w:pStyle w:val="TOC3"/>
             <w:tabs>
-              <w:tab w:val="left" w:pos="880"/>
+              <w:tab w:val="left" w:pos="1320"/>
               <w:tab w:val="right" w:leader="dot" w:pos="9016"/>
             </w:tabs>
             <w:rPr>
@@ -2027,14 +2762,13 @@
               <w:lang w:eastAsia="en-GB"/>
             </w:rPr>
           </w:pPr>
-          <w:hyperlink w:anchor="_Toc402287157" w:history="1">
+          <w:hyperlink w:anchor="_Toc402444626" w:history="1">
             <w:r>
               <w:rPr>
                 <w:rStyle w:val="Hyperlink"/>
-                <w:rFonts w:eastAsia="Arial"/>
-                <w:noProof/>
-              </w:rPr>
-              <w:t>4.5.</w:t>
+                <w:noProof/>
+              </w:rPr>
+              <w:t>5.2.3.</w:t>
             </w:r>
             <w:r>
               <w:rPr>
@@ -2047,10 +2781,9 @@
             <w:r>
               <w:rPr>
                 <w:rStyle w:val="Hyperlink"/>
-                <w:rFonts w:eastAsia="Arial"/>
-                <w:noProof/>
-              </w:rPr>
-              <w:t>New Page – Database Entry</w:t>
+                <w:noProof/>
+              </w:rPr>
+              <w:t>Recordings Table</w:t>
             </w:r>
             <w:r>
               <w:rPr>
@@ -2071,7 +2804,7 @@
                 <w:noProof/>
                 <w:webHidden/>
               </w:rPr>
-              <w:instrText xml:space="preserve"> PAGEREF _Toc402287157 \h </w:instrText>
+              <w:instrText xml:space="preserve"> PAGEREF _Toc402444626 \h </w:instrText>
             </w:r>
             <w:r>
               <w:rPr>
@@ -2091,7 +2824,7 @@
                 <w:noProof/>
                 <w:webHidden/>
               </w:rPr>
-              <w:t>12</w:t>
+              <w:t>15</w:t>
             </w:r>
             <w:r>
               <w:rPr>
@@ -2104,9 +2837,9 @@
         </w:p>
         <w:p>
           <w:pPr>
-            <w:pStyle w:val="TOC2"/>
+            <w:pStyle w:val="TOC3"/>
             <w:tabs>
-              <w:tab w:val="left" w:pos="880"/>
+              <w:tab w:val="left" w:pos="1320"/>
               <w:tab w:val="right" w:leader="dot" w:pos="9016"/>
             </w:tabs>
             <w:rPr>
@@ -2115,14 +2848,13 @@
               <w:lang w:eastAsia="en-GB"/>
             </w:rPr>
           </w:pPr>
-          <w:hyperlink w:anchor="_Toc402287158" w:history="1">
+          <w:hyperlink w:anchor="_Toc402444627" w:history="1">
             <w:r>
               <w:rPr>
                 <w:rStyle w:val="Hyperlink"/>
-                <w:rFonts w:eastAsia="Arial"/>
-                <w:noProof/>
-              </w:rPr>
-              <w:t>4.6.</w:t>
+                <w:noProof/>
+              </w:rPr>
+              <w:t>5.2.4.</w:t>
             </w:r>
             <w:r>
               <w:rPr>
@@ -2135,10 +2867,9 @@
             <w:r>
               <w:rPr>
                 <w:rStyle w:val="Hyperlink"/>
-                <w:rFonts w:eastAsia="Arial"/>
-                <w:noProof/>
-              </w:rPr>
-              <w:t>Logout – You Page</w:t>
+                <w:noProof/>
+              </w:rPr>
+              <w:t>Species Occurrence Table</w:t>
             </w:r>
             <w:r>
               <w:rPr>
@@ -2159,7 +2890,7 @@
                 <w:noProof/>
                 <w:webHidden/>
               </w:rPr>
-              <w:instrText xml:space="preserve"> PAGEREF _Toc402287158 \h </w:instrText>
+              <w:instrText xml:space="preserve"> PAGEREF _Toc402444627 \h </w:instrText>
             </w:r>
             <w:r>
               <w:rPr>
@@ -2179,7 +2910,7 @@
                 <w:noProof/>
                 <w:webHidden/>
               </w:rPr>
-              <w:t>13</w:t>
+              <w:t>15</w:t>
             </w:r>
             <w:r>
               <w:rPr>
@@ -2192,9 +2923,9 @@
         </w:p>
         <w:p>
           <w:pPr>
-            <w:pStyle w:val="TOC2"/>
+            <w:pStyle w:val="TOC3"/>
             <w:tabs>
-              <w:tab w:val="left" w:pos="880"/>
+              <w:tab w:val="left" w:pos="1320"/>
               <w:tab w:val="right" w:leader="dot" w:pos="9016"/>
             </w:tabs>
             <w:rPr>
@@ -2203,14 +2934,13 @@
               <w:lang w:eastAsia="en-GB"/>
             </w:rPr>
           </w:pPr>
-          <w:hyperlink w:anchor="_Toc402287159" w:history="1">
+          <w:hyperlink w:anchor="_Toc402444628" w:history="1">
             <w:r>
               <w:rPr>
                 <w:rStyle w:val="Hyperlink"/>
-                <w:rFonts w:eastAsia="Arial"/>
-                <w:noProof/>
-              </w:rPr>
-              <w:t>4.7.</w:t>
+                <w:noProof/>
+              </w:rPr>
+              <w:t>5.2.5.</w:t>
             </w:r>
             <w:r>
               <w:rPr>
@@ -2223,10 +2953,9 @@
             <w:r>
               <w:rPr>
                 <w:rStyle w:val="Hyperlink"/>
-                <w:rFonts w:eastAsia="Arial"/>
-                <w:noProof/>
-              </w:rPr>
-              <w:t>About Page</w:t>
+                <w:noProof/>
+              </w:rPr>
+              <w:t>Users Table</w:t>
             </w:r>
             <w:r>
               <w:rPr>
@@ -2247,7 +2976,7 @@
                 <w:noProof/>
                 <w:webHidden/>
               </w:rPr>
-              <w:instrText xml:space="preserve"> PAGEREF _Toc402287159 \h </w:instrText>
+              <w:instrText xml:space="preserve"> PAGEREF _Toc402444628 \h </w:instrText>
             </w:r>
             <w:r>
               <w:rPr>
@@ -2267,7 +2996,7 @@
                 <w:noProof/>
                 <w:webHidden/>
               </w:rPr>
-              <w:t>13</w:t>
+              <w:t>15</w:t>
             </w:r>
             <w:r>
               <w:rPr>
@@ -2291,14 +3020,13 @@
               <w:lang w:eastAsia="en-GB"/>
             </w:rPr>
           </w:pPr>
-          <w:hyperlink w:anchor="_Toc402287160" w:history="1">
+          <w:hyperlink w:anchor="_Toc402444629" w:history="1">
             <w:r>
               <w:rPr>
                 <w:rStyle w:val="Hyperlink"/>
-                <w:rFonts w:eastAsia="Arial"/>
-                <w:noProof/>
-              </w:rPr>
-              <w:t>5.</w:t>
+                <w:noProof/>
+              </w:rPr>
+              <w:t>6.</w:t>
             </w:r>
             <w:r>
               <w:rPr>
@@ -2311,10 +3039,9 @@
             <w:r>
               <w:rPr>
                 <w:rStyle w:val="Hyperlink"/>
-                <w:rFonts w:eastAsia="Arial"/>
-                <w:noProof/>
-              </w:rPr>
-              <w:t>Database Schema</w:t>
+                <w:noProof/>
+              </w:rPr>
+              <w:t>Android User Interface Design</w:t>
             </w:r>
             <w:r>
               <w:rPr>
@@ -2335,7 +3062,7 @@
                 <w:noProof/>
                 <w:webHidden/>
               </w:rPr>
-              <w:instrText xml:space="preserve"> PAGEREF _Toc402287160 \h </w:instrText>
+              <w:instrText xml:space="preserve"> PAGEREF _Toc402444629 \h </w:instrText>
             </w:r>
             <w:r>
               <w:rPr>
@@ -2355,7 +3082,7 @@
                 <w:noProof/>
                 <w:webHidden/>
               </w:rPr>
-              <w:t>14</w:t>
+              <w:t>16</w:t>
             </w:r>
             <w:r>
               <w:rPr>
@@ -2370,7 +3097,6 @@
           <w:pPr>
             <w:pStyle w:val="TOC2"/>
             <w:tabs>
-              <w:tab w:val="left" w:pos="880"/>
               <w:tab w:val="right" w:leader="dot" w:pos="9016"/>
             </w:tabs>
             <w:rPr>
@@ -2379,38 +3105,23 @@
               <w:lang w:eastAsia="en-GB"/>
             </w:rPr>
           </w:pPr>
-          <w:hyperlink w:anchor="_Toc402287161" w:history="1">
+          <w:hyperlink w:anchor="_Toc402444630" w:history="1">
             <w:r>
               <w:rPr>
                 <w:rStyle w:val="Hyperlink"/>
                 <w:noProof/>
               </w:rPr>
-              <w:t>5.1.</w:t>
-            </w:r>
-            <w:r>
-              <w:rPr>
-                <w:rFonts w:asciiTheme="minorHAnsi" w:eastAsiaTheme="minorEastAsia" w:hAnsiTheme="minorHAnsi"/>
-                <w:noProof/>
-                <w:lang w:eastAsia="en-GB"/>
+              <w:t>6.2. Main Screen</w:t>
+            </w:r>
+            <w:r>
+              <w:rPr>
+                <w:noProof/>
+                <w:webHidden/>
               </w:rPr>
               <w:tab/>
             </w:r>
             <w:r>
               <w:rPr>
-                <w:rStyle w:val="Hyperlink"/>
-                <w:noProof/>
-              </w:rPr>
-              <w:t>Schema Diagram</w:t>
-            </w:r>
-            <w:r>
-              <w:rPr>
-                <w:noProof/>
-                <w:webHidden/>
-              </w:rPr>
-              <w:tab/>
-            </w:r>
-            <w:r>
-              <w:rPr>
                 <w:noProof/>
                 <w:webHidden/>
               </w:rPr>
@@ -2421,7 +3132,7 @@
                 <w:noProof/>
                 <w:webHidden/>
               </w:rPr>
-              <w:instrText xml:space="preserve"> PAGEREF _Toc402287161 \h </w:instrText>
+              <w:instrText xml:space="preserve"> PAGEREF _Toc402444630 \h </w:instrText>
             </w:r>
             <w:r>
               <w:rPr>
@@ -2441,93 +3152,7 @@
                 <w:noProof/>
                 <w:webHidden/>
               </w:rPr>
-              <w:t>14</w:t>
-            </w:r>
-            <w:r>
-              <w:rPr>
-                <w:noProof/>
-                <w:webHidden/>
-              </w:rPr>
-              <w:fldChar w:fldCharType="end"/>
-            </w:r>
-          </w:hyperlink>
-        </w:p>
-        <w:p>
-          <w:pPr>
-            <w:pStyle w:val="TOC2"/>
-            <w:tabs>
-              <w:tab w:val="left" w:pos="880"/>
-              <w:tab w:val="right" w:leader="dot" w:pos="9016"/>
-            </w:tabs>
-            <w:rPr>
-              <w:rFonts w:asciiTheme="minorHAnsi" w:eastAsiaTheme="minorEastAsia" w:hAnsiTheme="minorHAnsi"/>
-              <w:noProof/>
-              <w:lang w:eastAsia="en-GB"/>
-            </w:rPr>
-          </w:pPr>
-          <w:hyperlink w:anchor="_Toc402287162" w:history="1">
-            <w:r>
-              <w:rPr>
-                <w:rStyle w:val="Hyperlink"/>
-                <w:noProof/>
-              </w:rPr>
-              <w:t>5.2.</w:t>
-            </w:r>
-            <w:r>
-              <w:rPr>
-                <w:rFonts w:asciiTheme="minorHAnsi" w:eastAsiaTheme="minorEastAsia" w:hAnsiTheme="minorHAnsi"/>
-                <w:noProof/>
-                <w:lang w:eastAsia="en-GB"/>
-              </w:rPr>
-              <w:tab/>
-            </w:r>
-            <w:r>
-              <w:rPr>
-                <w:rStyle w:val="Hyperlink"/>
-                <w:noProof/>
-              </w:rPr>
-              <w:t>Description</w:t>
-            </w:r>
-            <w:r>
-              <w:rPr>
-                <w:noProof/>
-                <w:webHidden/>
-              </w:rPr>
-              <w:tab/>
-            </w:r>
-            <w:r>
-              <w:rPr>
-                <w:noProof/>
-                <w:webHidden/>
-              </w:rPr>
-              <w:fldChar w:fldCharType="begin"/>
-            </w:r>
-            <w:r>
-              <w:rPr>
-                <w:noProof/>
-                <w:webHidden/>
-              </w:rPr>
-              <w:instrText xml:space="preserve"> PAGEREF _Toc402287162 \h </w:instrText>
-            </w:r>
-            <w:r>
-              <w:rPr>
-                <w:noProof/>
-                <w:webHidden/>
-              </w:rPr>
-            </w:r>
-            <w:r>
-              <w:rPr>
-                <w:noProof/>
-                <w:webHidden/>
-              </w:rPr>
-              <w:fldChar w:fldCharType="separate"/>
-            </w:r>
-            <w:r>
-              <w:rPr>
-                <w:noProof/>
-                <w:webHidden/>
-              </w:rPr>
-              <w:t>14</w:t>
+              <w:t>16</w:t>
             </w:r>
             <w:r>
               <w:rPr>
@@ -2551,13 +3176,13 @@
               <w:lang w:eastAsia="en-GB"/>
             </w:rPr>
           </w:pPr>
-          <w:hyperlink w:anchor="_Toc402287163" w:history="1">
+          <w:hyperlink w:anchor="_Toc402444631" w:history="1">
             <w:r>
               <w:rPr>
                 <w:rStyle w:val="Hyperlink"/>
                 <w:noProof/>
               </w:rPr>
-              <w:t>5.2.1.</w:t>
+              <w:t>6.2.1.</w:t>
             </w:r>
             <w:r>
               <w:rPr>
@@ -2572,7 +3197,7 @@
                 <w:rStyle w:val="Hyperlink"/>
                 <w:noProof/>
               </w:rPr>
-              <w:t>Species Tables</w:t>
+              <w:t>Section A/B</w:t>
             </w:r>
             <w:r>
               <w:rPr>
@@ -2593,7 +3218,7 @@
                 <w:noProof/>
                 <w:webHidden/>
               </w:rPr>
-              <w:instrText xml:space="preserve"> PAGEREF _Toc402287163 \h </w:instrText>
+              <w:instrText xml:space="preserve"> PAGEREF _Toc402444631 \h </w:instrText>
             </w:r>
             <w:r>
               <w:rPr>
@@ -2613,7 +3238,7 @@
                 <w:noProof/>
                 <w:webHidden/>
               </w:rPr>
-              <w:t>14</w:t>
+              <w:t>16</w:t>
             </w:r>
             <w:r>
               <w:rPr>
@@ -2628,7 +3253,6 @@
           <w:pPr>
             <w:pStyle w:val="TOC3"/>
             <w:tabs>
-              <w:tab w:val="left" w:pos="1320"/>
               <w:tab w:val="right" w:leader="dot" w:pos="9016"/>
             </w:tabs>
             <w:rPr>
@@ -2637,38 +3261,23 @@
               <w:lang w:eastAsia="en-GB"/>
             </w:rPr>
           </w:pPr>
-          <w:hyperlink w:anchor="_Toc402287164" w:history="1">
+          <w:hyperlink w:anchor="_Toc402444632" w:history="1">
             <w:r>
               <w:rPr>
                 <w:rStyle w:val="Hyperlink"/>
                 <w:noProof/>
               </w:rPr>
-              <w:t>5.2.2.</w:t>
-            </w:r>
-            <w:r>
-              <w:rPr>
-                <w:rFonts w:asciiTheme="minorHAnsi" w:eastAsiaTheme="minorEastAsia" w:hAnsiTheme="minorHAnsi"/>
-                <w:noProof/>
-                <w:lang w:eastAsia="en-GB"/>
+              <w:t>6.2.2.     Section C</w:t>
+            </w:r>
+            <w:r>
+              <w:rPr>
+                <w:noProof/>
+                <w:webHidden/>
               </w:rPr>
               <w:tab/>
             </w:r>
             <w:r>
               <w:rPr>
-                <w:rStyle w:val="Hyperlink"/>
-                <w:noProof/>
-              </w:rPr>
-              <w:t>Reserves Table</w:t>
-            </w:r>
-            <w:r>
-              <w:rPr>
-                <w:noProof/>
-                <w:webHidden/>
-              </w:rPr>
-              <w:tab/>
-            </w:r>
-            <w:r>
-              <w:rPr>
                 <w:noProof/>
                 <w:webHidden/>
               </w:rPr>
@@ -2679,7 +3288,7 @@
                 <w:noProof/>
                 <w:webHidden/>
               </w:rPr>
-              <w:instrText xml:space="preserve"> PAGEREF _Toc402287164 \h </w:instrText>
+              <w:instrText xml:space="preserve"> PAGEREF _Toc402444632 \h </w:instrText>
             </w:r>
             <w:r>
               <w:rPr>
@@ -2699,7 +3308,7 @@
                 <w:noProof/>
                 <w:webHidden/>
               </w:rPr>
-              <w:t>14</w:t>
+              <w:t>16</w:t>
             </w:r>
             <w:r>
               <w:rPr>
@@ -2714,7 +3323,6 @@
           <w:pPr>
             <w:pStyle w:val="TOC3"/>
             <w:tabs>
-              <w:tab w:val="left" w:pos="1320"/>
               <w:tab w:val="right" w:leader="dot" w:pos="9016"/>
             </w:tabs>
             <w:rPr>
@@ -2723,38 +3331,23 @@
               <w:lang w:eastAsia="en-GB"/>
             </w:rPr>
           </w:pPr>
-          <w:hyperlink w:anchor="_Toc402287165" w:history="1">
+          <w:hyperlink w:anchor="_Toc402444633" w:history="1">
             <w:r>
               <w:rPr>
                 <w:rStyle w:val="Hyperlink"/>
                 <w:noProof/>
               </w:rPr>
-              <w:t>5.2.3.</w:t>
-            </w:r>
-            <w:r>
-              <w:rPr>
-                <w:rFonts w:asciiTheme="minorHAnsi" w:eastAsiaTheme="minorEastAsia" w:hAnsiTheme="minorHAnsi"/>
-                <w:noProof/>
-                <w:lang w:eastAsia="en-GB"/>
+              <w:t>6.2.3.     Section D</w:t>
+            </w:r>
+            <w:r>
+              <w:rPr>
+                <w:noProof/>
+                <w:webHidden/>
               </w:rPr>
               <w:tab/>
             </w:r>
             <w:r>
               <w:rPr>
-                <w:rStyle w:val="Hyperlink"/>
-                <w:noProof/>
-              </w:rPr>
-              <w:t>Recordings Table</w:t>
-            </w:r>
-            <w:r>
-              <w:rPr>
-                <w:noProof/>
-                <w:webHidden/>
-              </w:rPr>
-              <w:tab/>
-            </w:r>
-            <w:r>
-              <w:rPr>
                 <w:noProof/>
                 <w:webHidden/>
               </w:rPr>
@@ -2765,7 +3358,7 @@
                 <w:noProof/>
                 <w:webHidden/>
               </w:rPr>
-              <w:instrText xml:space="preserve"> PAGEREF _Toc402287165 \h </w:instrText>
+              <w:instrText xml:space="preserve"> PAGEREF _Toc402444633 \h </w:instrText>
             </w:r>
             <w:r>
               <w:rPr>
@@ -2785,7 +3378,7 @@
                 <w:noProof/>
                 <w:webHidden/>
               </w:rPr>
-              <w:t>15</w:t>
+              <w:t>16</w:t>
             </w:r>
             <w:r>
               <w:rPr>
@@ -2798,9 +3391,8 @@
         </w:p>
         <w:p>
           <w:pPr>
-            <w:pStyle w:val="TOC3"/>
+            <w:pStyle w:val="TOC2"/>
             <w:tabs>
-              <w:tab w:val="left" w:pos="1320"/>
               <w:tab w:val="right" w:leader="dot" w:pos="9016"/>
             </w:tabs>
             <w:rPr>
@@ -2809,38 +3401,24 @@
               <w:lang w:eastAsia="en-GB"/>
             </w:rPr>
           </w:pPr>
-          <w:hyperlink w:anchor="_Toc402287166" w:history="1">
+          <w:hyperlink w:anchor="_Toc402444634" w:history="1">
             <w:r>
               <w:rPr>
                 <w:rStyle w:val="Hyperlink"/>
-                <w:noProof/>
-              </w:rPr>
-              <w:t>5.2.4.</w:t>
-            </w:r>
-            <w:r>
-              <w:rPr>
-                <w:rFonts w:asciiTheme="minorHAnsi" w:eastAsiaTheme="minorEastAsia" w:hAnsiTheme="minorHAnsi"/>
-                <w:noProof/>
-                <w:lang w:eastAsia="en-GB"/>
+                <w:rFonts w:eastAsia="Arial"/>
+                <w:noProof/>
+              </w:rPr>
+              <w:t>6.3. Login Screen</w:t>
+            </w:r>
+            <w:r>
+              <w:rPr>
+                <w:noProof/>
+                <w:webHidden/>
               </w:rPr>
               <w:tab/>
             </w:r>
             <w:r>
               <w:rPr>
-                <w:rStyle w:val="Hyperlink"/>
-                <w:noProof/>
-              </w:rPr>
-              <w:t>Species Occurrence Table</w:t>
-            </w:r>
-            <w:r>
-              <w:rPr>
-                <w:noProof/>
-                <w:webHidden/>
-              </w:rPr>
-              <w:tab/>
-            </w:r>
-            <w:r>
-              <w:rPr>
                 <w:noProof/>
                 <w:webHidden/>
               </w:rPr>
@@ -2851,7 +3429,7 @@
                 <w:noProof/>
                 <w:webHidden/>
               </w:rPr>
-              <w:instrText xml:space="preserve"> PAGEREF _Toc402287166 \h </w:instrText>
+              <w:instrText xml:space="preserve"> PAGEREF _Toc402444634 \h </w:instrText>
             </w:r>
             <w:r>
               <w:rPr>
@@ -2871,7 +3449,7 @@
                 <w:noProof/>
                 <w:webHidden/>
               </w:rPr>
-              <w:t>15</w:t>
+              <w:t>17</w:t>
             </w:r>
             <w:r>
               <w:rPr>
@@ -2884,9 +3462,8 @@
         </w:p>
         <w:p>
           <w:pPr>
-            <w:pStyle w:val="TOC3"/>
+            <w:pStyle w:val="TOC2"/>
             <w:tabs>
-              <w:tab w:val="left" w:pos="1320"/>
               <w:tab w:val="right" w:leader="dot" w:pos="9016"/>
             </w:tabs>
             <w:rPr>
@@ -2895,38 +3472,24 @@
               <w:lang w:eastAsia="en-GB"/>
             </w:rPr>
           </w:pPr>
-          <w:hyperlink w:anchor="_Toc402287167" w:history="1">
+          <w:hyperlink w:anchor="_Toc402444635" w:history="1">
             <w:r>
               <w:rPr>
                 <w:rStyle w:val="Hyperlink"/>
-                <w:noProof/>
-              </w:rPr>
-              <w:t>5.2.5.</w:t>
-            </w:r>
-            <w:r>
-              <w:rPr>
-                <w:rFonts w:asciiTheme="minorHAnsi" w:eastAsiaTheme="minorEastAsia" w:hAnsiTheme="minorHAnsi"/>
-                <w:noProof/>
-                <w:lang w:eastAsia="en-GB"/>
+                <w:rFonts w:eastAsia="Arial"/>
+                <w:noProof/>
+              </w:rPr>
+              <w:t>6.4. Recording Screen</w:t>
+            </w:r>
+            <w:r>
+              <w:rPr>
+                <w:noProof/>
+                <w:webHidden/>
               </w:rPr>
               <w:tab/>
             </w:r>
             <w:r>
               <w:rPr>
-                <w:rStyle w:val="Hyperlink"/>
-                <w:noProof/>
-              </w:rPr>
-              <w:t>Users Table</w:t>
-            </w:r>
-            <w:r>
-              <w:rPr>
-                <w:noProof/>
-                <w:webHidden/>
-              </w:rPr>
-              <w:tab/>
-            </w:r>
-            <w:r>
-              <w:rPr>
                 <w:noProof/>
                 <w:webHidden/>
               </w:rPr>
@@ -2937,7 +3500,7 @@
                 <w:noProof/>
                 <w:webHidden/>
               </w:rPr>
-              <w:instrText xml:space="preserve"> PAGEREF _Toc402287167 \h </w:instrText>
+              <w:instrText xml:space="preserve"> PAGEREF _Toc402444635 \h </w:instrText>
             </w:r>
             <w:r>
               <w:rPr>
@@ -2957,7 +3520,7 @@
                 <w:noProof/>
                 <w:webHidden/>
               </w:rPr>
-              <w:t>15</w:t>
+              <w:t>18</w:t>
             </w:r>
             <w:r>
               <w:rPr>
@@ -2981,13 +3544,14 @@
               <w:lang w:eastAsia="en-GB"/>
             </w:rPr>
           </w:pPr>
-          <w:hyperlink w:anchor="_Toc402287168" w:history="1">
+          <w:hyperlink w:anchor="_Toc402444636" w:history="1">
             <w:r>
               <w:rPr>
                 <w:rStyle w:val="Hyperlink"/>
                 <w:noProof/>
-              </w:rPr>
-              <w:t>6.</w:t>
+                <w:lang w:val="fr-FR"/>
+              </w:rPr>
+              <w:t>7.</w:t>
             </w:r>
             <w:r>
               <w:rPr>
@@ -3002,7 +3566,7 @@
                 <w:rStyle w:val="Hyperlink"/>
                 <w:noProof/>
               </w:rPr>
-              <w:t>Android User Interface Design</w:t>
+              <w:t>REFERENCES</w:t>
             </w:r>
             <w:r>
               <w:rPr>
@@ -3023,7 +3587,7 @@
                 <w:noProof/>
                 <w:webHidden/>
               </w:rPr>
-              <w:instrText xml:space="preserve"> PAGEREF _Toc402287168 \h </w:instrText>
+              <w:instrText xml:space="preserve"> PAGEREF _Toc402444636 \h </w:instrText>
             </w:r>
             <w:r>
               <w:rPr>
@@ -3043,445 +3607,7 @@
                 <w:noProof/>
                 <w:webHidden/>
               </w:rPr>
-              <w:t>16</w:t>
-            </w:r>
-            <w:r>
-              <w:rPr>
-                <w:noProof/>
-                <w:webHidden/>
-              </w:rPr>
-              <w:fldChar w:fldCharType="end"/>
-            </w:r>
-          </w:hyperlink>
-        </w:p>
-        <w:p>
-          <w:pPr>
-            <w:pStyle w:val="TOC2"/>
-            <w:tabs>
-              <w:tab w:val="right" w:leader="dot" w:pos="9016"/>
-            </w:tabs>
-            <w:rPr>
-              <w:rFonts w:asciiTheme="minorHAnsi" w:eastAsiaTheme="minorEastAsia" w:hAnsiTheme="minorHAnsi"/>
-              <w:noProof/>
-              <w:lang w:eastAsia="en-GB"/>
-            </w:rPr>
-          </w:pPr>
-          <w:hyperlink w:anchor="_Toc402287169" w:history="1">
-            <w:r>
-              <w:rPr>
-                <w:rStyle w:val="Hyperlink"/>
-                <w:noProof/>
-              </w:rPr>
-              <w:t>6.2. Main Screen</w:t>
-            </w:r>
-            <w:r>
-              <w:rPr>
-                <w:noProof/>
-                <w:webHidden/>
-              </w:rPr>
-              <w:tab/>
-            </w:r>
-            <w:r>
-              <w:rPr>
-                <w:noProof/>
-                <w:webHidden/>
-              </w:rPr>
-              <w:fldChar w:fldCharType="begin"/>
-            </w:r>
-            <w:r>
-              <w:rPr>
-                <w:noProof/>
-                <w:webHidden/>
-              </w:rPr>
-              <w:instrText xml:space="preserve"> PAGEREF _Toc402287169 \h </w:instrText>
-            </w:r>
-            <w:r>
-              <w:rPr>
-                <w:noProof/>
-                <w:webHidden/>
-              </w:rPr>
-            </w:r>
-            <w:r>
-              <w:rPr>
-                <w:noProof/>
-                <w:webHidden/>
-              </w:rPr>
-              <w:fldChar w:fldCharType="separate"/>
-            </w:r>
-            <w:r>
-              <w:rPr>
-                <w:noProof/>
-                <w:webHidden/>
-              </w:rPr>
-              <w:t>16</w:t>
-            </w:r>
-            <w:r>
-              <w:rPr>
-                <w:noProof/>
-                <w:webHidden/>
-              </w:rPr>
-              <w:fldChar w:fldCharType="end"/>
-            </w:r>
-          </w:hyperlink>
-        </w:p>
-        <w:p>
-          <w:pPr>
-            <w:pStyle w:val="TOC3"/>
-            <w:tabs>
-              <w:tab w:val="left" w:pos="1320"/>
-              <w:tab w:val="right" w:leader="dot" w:pos="9016"/>
-            </w:tabs>
-            <w:rPr>
-              <w:rFonts w:asciiTheme="minorHAnsi" w:eastAsiaTheme="minorEastAsia" w:hAnsiTheme="minorHAnsi"/>
-              <w:noProof/>
-              <w:lang w:eastAsia="en-GB"/>
-            </w:rPr>
-          </w:pPr>
-          <w:hyperlink w:anchor="_Toc402287170" w:history="1">
-            <w:r>
-              <w:rPr>
-                <w:rStyle w:val="Hyperlink"/>
-                <w:noProof/>
-              </w:rPr>
-              <w:t>6.2.1.</w:t>
-            </w:r>
-            <w:r>
-              <w:rPr>
-                <w:rFonts w:asciiTheme="minorHAnsi" w:eastAsiaTheme="minorEastAsia" w:hAnsiTheme="minorHAnsi"/>
-                <w:noProof/>
-                <w:lang w:eastAsia="en-GB"/>
-              </w:rPr>
-              <w:tab/>
-            </w:r>
-            <w:r>
-              <w:rPr>
-                <w:rStyle w:val="Hyperlink"/>
-                <w:noProof/>
-              </w:rPr>
-              <w:t>Section A/B</w:t>
-            </w:r>
-            <w:r>
-              <w:rPr>
-                <w:noProof/>
-                <w:webHidden/>
-              </w:rPr>
-              <w:tab/>
-            </w:r>
-            <w:r>
-              <w:rPr>
-                <w:noProof/>
-                <w:webHidden/>
-              </w:rPr>
-              <w:fldChar w:fldCharType="begin"/>
-            </w:r>
-            <w:r>
-              <w:rPr>
-                <w:noProof/>
-                <w:webHidden/>
-              </w:rPr>
-              <w:instrText xml:space="preserve"> PAGEREF _Toc402287170 \h </w:instrText>
-            </w:r>
-            <w:r>
-              <w:rPr>
-                <w:noProof/>
-                <w:webHidden/>
-              </w:rPr>
-            </w:r>
-            <w:r>
-              <w:rPr>
-                <w:noProof/>
-                <w:webHidden/>
-              </w:rPr>
-              <w:fldChar w:fldCharType="separate"/>
-            </w:r>
-            <w:r>
-              <w:rPr>
-                <w:noProof/>
-                <w:webHidden/>
-              </w:rPr>
-              <w:t>16</w:t>
-            </w:r>
-            <w:r>
-              <w:rPr>
-                <w:noProof/>
-                <w:webHidden/>
-              </w:rPr>
-              <w:fldChar w:fldCharType="end"/>
-            </w:r>
-          </w:hyperlink>
-        </w:p>
-        <w:p>
-          <w:pPr>
-            <w:pStyle w:val="TOC3"/>
-            <w:tabs>
-              <w:tab w:val="right" w:leader="dot" w:pos="9016"/>
-            </w:tabs>
-            <w:rPr>
-              <w:rFonts w:asciiTheme="minorHAnsi" w:eastAsiaTheme="minorEastAsia" w:hAnsiTheme="minorHAnsi"/>
-              <w:noProof/>
-              <w:lang w:eastAsia="en-GB"/>
-            </w:rPr>
-          </w:pPr>
-          <w:hyperlink w:anchor="_Toc402287171" w:history="1">
-            <w:r>
-              <w:rPr>
-                <w:rStyle w:val="Hyperlink"/>
-                <w:noProof/>
-              </w:rPr>
-              <w:t>6.2.2.     Section C</w:t>
-            </w:r>
-            <w:r>
-              <w:rPr>
-                <w:noProof/>
-                <w:webHidden/>
-              </w:rPr>
-              <w:tab/>
-            </w:r>
-            <w:r>
-              <w:rPr>
-                <w:noProof/>
-                <w:webHidden/>
-              </w:rPr>
-              <w:fldChar w:fldCharType="begin"/>
-            </w:r>
-            <w:r>
-              <w:rPr>
-                <w:noProof/>
-                <w:webHidden/>
-              </w:rPr>
-              <w:instrText xml:space="preserve"> PAGEREF _Toc402287171 \h </w:instrText>
-            </w:r>
-            <w:r>
-              <w:rPr>
-                <w:noProof/>
-                <w:webHidden/>
-              </w:rPr>
-            </w:r>
-            <w:r>
-              <w:rPr>
-                <w:noProof/>
-                <w:webHidden/>
-              </w:rPr>
-              <w:fldChar w:fldCharType="separate"/>
-            </w:r>
-            <w:r>
-              <w:rPr>
-                <w:noProof/>
-                <w:webHidden/>
-              </w:rPr>
-              <w:t>16</w:t>
-            </w:r>
-            <w:r>
-              <w:rPr>
-                <w:noProof/>
-                <w:webHidden/>
-              </w:rPr>
-              <w:fldChar w:fldCharType="end"/>
-            </w:r>
-          </w:hyperlink>
-        </w:p>
-        <w:p>
-          <w:pPr>
-            <w:pStyle w:val="TOC3"/>
-            <w:tabs>
-              <w:tab w:val="right" w:leader="dot" w:pos="9016"/>
-            </w:tabs>
-            <w:rPr>
-              <w:rFonts w:asciiTheme="minorHAnsi" w:eastAsiaTheme="minorEastAsia" w:hAnsiTheme="minorHAnsi"/>
-              <w:noProof/>
-              <w:lang w:eastAsia="en-GB"/>
-            </w:rPr>
-          </w:pPr>
-          <w:hyperlink w:anchor="_Toc402287172" w:history="1">
-            <w:r>
-              <w:rPr>
-                <w:rStyle w:val="Hyperlink"/>
-                <w:noProof/>
-              </w:rPr>
-              <w:t>6.2.3.     Section D</w:t>
-            </w:r>
-            <w:r>
-              <w:rPr>
-                <w:noProof/>
-                <w:webHidden/>
-              </w:rPr>
-              <w:tab/>
-            </w:r>
-            <w:r>
-              <w:rPr>
-                <w:noProof/>
-                <w:webHidden/>
-              </w:rPr>
-              <w:fldChar w:fldCharType="begin"/>
-            </w:r>
-            <w:r>
-              <w:rPr>
-                <w:noProof/>
-                <w:webHidden/>
-              </w:rPr>
-              <w:instrText xml:space="preserve"> PAGEREF _Toc402287172 \h </w:instrText>
-            </w:r>
-            <w:r>
-              <w:rPr>
-                <w:noProof/>
-                <w:webHidden/>
-              </w:rPr>
-            </w:r>
-            <w:r>
-              <w:rPr>
-                <w:noProof/>
-                <w:webHidden/>
-              </w:rPr>
-              <w:fldChar w:fldCharType="separate"/>
-            </w:r>
-            <w:r>
-              <w:rPr>
-                <w:noProof/>
-                <w:webHidden/>
-              </w:rPr>
-              <w:t>16</w:t>
-            </w:r>
-            <w:r>
-              <w:rPr>
-                <w:noProof/>
-                <w:webHidden/>
-              </w:rPr>
-              <w:fldChar w:fldCharType="end"/>
-            </w:r>
-          </w:hyperlink>
-        </w:p>
-        <w:p>
-          <w:pPr>
-            <w:pStyle w:val="TOC2"/>
-            <w:tabs>
-              <w:tab w:val="right" w:leader="dot" w:pos="9016"/>
-            </w:tabs>
-            <w:rPr>
-              <w:rFonts w:asciiTheme="minorHAnsi" w:eastAsiaTheme="minorEastAsia" w:hAnsiTheme="minorHAnsi"/>
-              <w:noProof/>
-              <w:lang w:eastAsia="en-GB"/>
-            </w:rPr>
-          </w:pPr>
-          <w:hyperlink w:anchor="_Toc402287173" w:history="1">
-            <w:r>
-              <w:rPr>
-                <w:rStyle w:val="Hyperlink"/>
-                <w:rFonts w:eastAsia="Arial"/>
-                <w:noProof/>
-              </w:rPr>
-              <w:t>6.3. Login Screen</w:t>
-            </w:r>
-            <w:r>
-              <w:rPr>
-                <w:noProof/>
-                <w:webHidden/>
-              </w:rPr>
-              <w:tab/>
-            </w:r>
-            <w:r>
-              <w:rPr>
-                <w:noProof/>
-                <w:webHidden/>
-              </w:rPr>
-              <w:fldChar w:fldCharType="begin"/>
-            </w:r>
-            <w:r>
-              <w:rPr>
-                <w:noProof/>
-                <w:webHidden/>
-              </w:rPr>
-              <w:instrText xml:space="preserve"> PAGEREF _Toc402287173 \h </w:instrText>
-            </w:r>
-            <w:r>
-              <w:rPr>
-                <w:noProof/>
-                <w:webHidden/>
-              </w:rPr>
-            </w:r>
-            <w:r>
-              <w:rPr>
-                <w:noProof/>
-                <w:webHidden/>
-              </w:rPr>
-              <w:fldChar w:fldCharType="separate"/>
-            </w:r>
-            <w:r>
-              <w:rPr>
-                <w:noProof/>
-                <w:webHidden/>
-              </w:rPr>
-              <w:t>17</w:t>
-            </w:r>
-            <w:r>
-              <w:rPr>
-                <w:noProof/>
-                <w:webHidden/>
-              </w:rPr>
-              <w:fldChar w:fldCharType="end"/>
-            </w:r>
-          </w:hyperlink>
-        </w:p>
-        <w:p>
-          <w:pPr>
-            <w:pStyle w:val="TOC2"/>
-            <w:tabs>
-              <w:tab w:val="right" w:leader="dot" w:pos="9016"/>
-            </w:tabs>
-            <w:rPr>
-              <w:rFonts w:asciiTheme="minorHAnsi" w:eastAsiaTheme="minorEastAsia" w:hAnsiTheme="minorHAnsi"/>
-              <w:noProof/>
-              <w:lang w:eastAsia="en-GB"/>
-            </w:rPr>
-          </w:pPr>
-          <w:hyperlink w:anchor="_Toc402287174" w:history="1">
-            <w:r>
-              <w:rPr>
-                <w:rStyle w:val="Hyperlink"/>
-                <w:rFonts w:eastAsia="Arial"/>
-                <w:noProof/>
-              </w:rPr>
-              <w:t>6.4. Recording Screen</w:t>
-            </w:r>
-            <w:r>
-              <w:rPr>
-                <w:noProof/>
-                <w:webHidden/>
-              </w:rPr>
-              <w:tab/>
-            </w:r>
-            <w:r>
-              <w:rPr>
-                <w:noProof/>
-                <w:webHidden/>
-              </w:rPr>
-              <w:fldChar w:fldCharType="begin"/>
-            </w:r>
-            <w:r>
-              <w:rPr>
-                <w:noProof/>
-                <w:webHidden/>
-              </w:rPr>
-              <w:instrText xml:space="preserve"> PAGEREF _Toc402287174 \h </w:instrText>
-            </w:r>
-            <w:r>
-              <w:rPr>
-                <w:noProof/>
-                <w:webHidden/>
-              </w:rPr>
-            </w:r>
-            <w:r>
-              <w:rPr>
-                <w:noProof/>
-                <w:webHidden/>
-              </w:rPr>
-              <w:fldChar w:fldCharType="separate"/>
-            </w:r>
-            <w:r>
-              <w:rPr>
-                <w:noProof/>
-                <w:webHidden/>
-              </w:rPr>
-              <w:t>18</w:t>
+              <w:t>19</w:t>
             </w:r>
             <w:r>
               <w:rPr>
@@ -3505,14 +3631,13 @@
               <w:lang w:eastAsia="en-GB"/>
             </w:rPr>
           </w:pPr>
-          <w:hyperlink w:anchor="_Toc402287175" w:history="1">
+          <w:hyperlink w:anchor="_Toc402444637" w:history="1">
             <w:r>
               <w:rPr>
                 <w:rStyle w:val="Hyperlink"/>
                 <w:noProof/>
-                <w:lang w:val="fr-FR"/>
-              </w:rPr>
-              <w:t>7.</w:t>
+              </w:rPr>
+              <w:t>8.</w:t>
             </w:r>
             <w:r>
               <w:rPr>
@@ -3527,7 +3652,7 @@
                 <w:rStyle w:val="Hyperlink"/>
                 <w:noProof/>
               </w:rPr>
-              <w:t>REFERENCES</w:t>
+              <w:t>DOCUMENT HISTORY</w:t>
             </w:r>
             <w:r>
               <w:rPr>
@@ -3548,93 +3673,7 @@
                 <w:noProof/>
                 <w:webHidden/>
               </w:rPr>
-              <w:instrText xml:space="preserve"> PAGEREF _Toc402287175 \h </w:instrText>
-            </w:r>
-            <w:r>
-              <w:rPr>
-                <w:noProof/>
-                <w:webHidden/>
-              </w:rPr>
-            </w:r>
-            <w:r>
-              <w:rPr>
-                <w:noProof/>
-                <w:webHidden/>
-              </w:rPr>
-              <w:fldChar w:fldCharType="separate"/>
-            </w:r>
-            <w:r>
-              <w:rPr>
-                <w:noProof/>
-                <w:webHidden/>
-              </w:rPr>
-              <w:t>19</w:t>
-            </w:r>
-            <w:r>
-              <w:rPr>
-                <w:noProof/>
-                <w:webHidden/>
-              </w:rPr>
-              <w:fldChar w:fldCharType="end"/>
-            </w:r>
-          </w:hyperlink>
-        </w:p>
-        <w:p>
-          <w:pPr>
-            <w:pStyle w:val="TOC1"/>
-            <w:tabs>
-              <w:tab w:val="left" w:pos="440"/>
-              <w:tab w:val="right" w:leader="dot" w:pos="9016"/>
-            </w:tabs>
-            <w:rPr>
-              <w:rFonts w:asciiTheme="minorHAnsi" w:eastAsiaTheme="minorEastAsia" w:hAnsiTheme="minorHAnsi"/>
-              <w:noProof/>
-              <w:lang w:eastAsia="en-GB"/>
-            </w:rPr>
-          </w:pPr>
-          <w:hyperlink w:anchor="_Toc402287176" w:history="1">
-            <w:r>
-              <w:rPr>
-                <w:rStyle w:val="Hyperlink"/>
-                <w:noProof/>
-              </w:rPr>
-              <w:t>8.</w:t>
-            </w:r>
-            <w:r>
-              <w:rPr>
-                <w:rFonts w:asciiTheme="minorHAnsi" w:eastAsiaTheme="minorEastAsia" w:hAnsiTheme="minorHAnsi"/>
-                <w:noProof/>
-                <w:lang w:eastAsia="en-GB"/>
-              </w:rPr>
-              <w:tab/>
-            </w:r>
-            <w:r>
-              <w:rPr>
-                <w:rStyle w:val="Hyperlink"/>
-                <w:noProof/>
-              </w:rPr>
-              <w:t>DOCUMENT HISTORY</w:t>
-            </w:r>
-            <w:r>
-              <w:rPr>
-                <w:noProof/>
-                <w:webHidden/>
-              </w:rPr>
-              <w:tab/>
-            </w:r>
-            <w:r>
-              <w:rPr>
-                <w:noProof/>
-                <w:webHidden/>
-              </w:rPr>
-              <w:fldChar w:fldCharType="begin"/>
-            </w:r>
-            <w:r>
-              <w:rPr>
-                <w:noProof/>
-                <w:webHidden/>
-              </w:rPr>
-              <w:instrText xml:space="preserve"> PAGEREF _Toc402287176 \h </w:instrText>
+              <w:instrText xml:space="preserve"> PAGEREF _Toc402444637 \h </w:instrText>
             </w:r>
             <w:r>
               <w:rPr>
@@ -3811,12 +3850,12 @@
         </w:rPr>
         <w:br w:type="page"/>
       </w:r>
-      <w:bookmarkStart w:id="0" w:name="_Toc402287142"/>
+      <w:bookmarkStart w:id="1" w:name="_Toc402444603"/>
       <w:r>
         <w:lastRenderedPageBreak/>
         <w:t>Introduction</w:t>
       </w:r>
-      <w:bookmarkEnd w:id="0"/>
+      <w:bookmarkEnd w:id="1"/>
     </w:p>
     <w:p>
       <w:pPr>
@@ -3829,14 +3868,14 @@
           <w:rFonts w:cs="Arial"/>
         </w:rPr>
       </w:pPr>
-      <w:bookmarkStart w:id="1" w:name="_Toc402287143"/>
+      <w:bookmarkStart w:id="2" w:name="_Toc402444604"/>
       <w:r>
         <w:rPr>
           <w:rFonts w:cs="Arial"/>
         </w:rPr>
         <w:t>Purpose of Document</w:t>
       </w:r>
-      <w:bookmarkEnd w:id="1"/>
+      <w:bookmarkEnd w:id="2"/>
     </w:p>
     <w:p>
       <w:r>
@@ -3857,14 +3896,14 @@
           <w:rFonts w:cs="Arial"/>
         </w:rPr>
       </w:pPr>
-      <w:bookmarkStart w:id="2" w:name="_Toc402287144"/>
+      <w:bookmarkStart w:id="3" w:name="_Toc402444605"/>
       <w:r>
         <w:rPr>
           <w:rFonts w:cs="Arial"/>
         </w:rPr>
         <w:t>Scope</w:t>
       </w:r>
-      <w:bookmarkEnd w:id="2"/>
+      <w:bookmarkEnd w:id="3"/>
     </w:p>
     <w:p>
       <w:pPr>
@@ -3897,14 +3936,14 @@
           <w:u w:val="single"/>
         </w:rPr>
       </w:pPr>
-      <w:bookmarkStart w:id="3" w:name="_Toc402287145"/>
+      <w:bookmarkStart w:id="4" w:name="_Toc402444606"/>
       <w:r>
         <w:rPr>
           <w:rFonts w:cs="Arial"/>
         </w:rPr>
         <w:t>Objectives</w:t>
       </w:r>
-      <w:bookmarkEnd w:id="3"/>
+      <w:bookmarkEnd w:id="4"/>
     </w:p>
     <w:p>
       <w:pPr>
@@ -4107,12 +4146,12 @@
       <w:pPr>
         <w:pStyle w:val="Heading1"/>
       </w:pPr>
-      <w:bookmarkStart w:id="4" w:name="_Toc402287146"/>
+      <w:bookmarkStart w:id="5" w:name="_Toc402444607"/>
       <w:r>
         <w:lastRenderedPageBreak/>
         <w:t>Colour Swatches</w:t>
       </w:r>
-      <w:bookmarkEnd w:id="4"/>
+      <w:bookmarkEnd w:id="5"/>
     </w:p>
     <w:p>
       <w:pPr>
@@ -9400,14 +9439,14 @@
           <w:rFonts w:eastAsia="Arial"/>
         </w:rPr>
       </w:pPr>
-      <w:bookmarkStart w:id="5" w:name="_Toc402287147"/>
+      <w:bookmarkStart w:id="6" w:name="_Toc402444608"/>
       <w:r>
         <w:rPr>
           <w:rFonts w:eastAsia="Arial"/>
         </w:rPr>
         <w:t>Website Basic Concepts</w:t>
       </w:r>
-      <w:bookmarkEnd w:id="5"/>
+      <w:bookmarkEnd w:id="6"/>
     </w:p>
     <w:p>
       <w:pPr>
@@ -9420,14 +9459,14 @@
           <w:rFonts w:eastAsia="Arial"/>
         </w:rPr>
       </w:pPr>
-      <w:bookmarkStart w:id="6" w:name="_Toc402287148"/>
+      <w:bookmarkStart w:id="7" w:name="_Toc402444609"/>
       <w:r>
         <w:rPr>
           <w:rFonts w:eastAsia="Arial"/>
         </w:rPr>
         <w:t>Page Structure</w:t>
       </w:r>
-      <w:bookmarkEnd w:id="6"/>
+      <w:bookmarkEnd w:id="7"/>
       <w:r>
         <w:rPr>
           <w:rFonts w:eastAsia="Arial"/>
@@ -9489,14 +9528,14 @@
           <w:rFonts w:eastAsia="Arial"/>
         </w:rPr>
       </w:pPr>
-      <w:bookmarkStart w:id="7" w:name="_Toc402287149"/>
+      <w:bookmarkStart w:id="8" w:name="_Toc402444610"/>
       <w:r>
         <w:rPr>
           <w:rFonts w:eastAsia="Arial"/>
         </w:rPr>
         <w:t>Link Styles</w:t>
       </w:r>
-      <w:bookmarkEnd w:id="7"/>
+      <w:bookmarkEnd w:id="8"/>
     </w:p>
     <w:p>
       <w:pPr>
@@ -9583,7 +9622,7 @@
           <w:numId w:val="12"/>
         </w:numPr>
       </w:pPr>
-      <w:bookmarkStart w:id="8" w:name="_Toc402287150"/>
+      <w:bookmarkStart w:id="9" w:name="_Toc402444611"/>
       <w:r>
         <w:rPr>
           <w:noProof/>
@@ -9643,7 +9682,7 @@
       <w:r>
         <w:t>Footer Links</w:t>
       </w:r>
-      <w:bookmarkEnd w:id="8"/>
+      <w:bookmarkEnd w:id="9"/>
     </w:p>
     <w:p>
       <w:pPr>
@@ -9692,7 +9731,7 @@
           <w:rFonts w:eastAsia="Arial"/>
         </w:rPr>
       </w:pPr>
-      <w:bookmarkStart w:id="9" w:name="_Toc402287151"/>
+      <w:bookmarkStart w:id="10" w:name="_Toc402444612"/>
       <w:r>
         <w:rPr>
           <w:noProof/>
@@ -9754,7 +9793,7 @@
         </w:rPr>
         <w:t>Navigation Links</w:t>
       </w:r>
-      <w:bookmarkEnd w:id="9"/>
+      <w:bookmarkEnd w:id="10"/>
       <w:r>
         <w:rPr>
           <w:rFonts w:eastAsia="Arial"/>
@@ -9805,40 +9844,55 @@
           <w:rFonts w:eastAsia="Arial"/>
         </w:rPr>
       </w:pPr>
-      <w:bookmarkStart w:id="10" w:name="_Toc402287152"/>
+      <w:bookmarkStart w:id="11" w:name="_Toc402444613"/>
       <w:r>
         <w:rPr>
           <w:rFonts w:eastAsia="Arial"/>
         </w:rPr>
         <w:t>Web User Interface Designs</w:t>
       </w:r>
-      <w:bookmarkEnd w:id="10"/>
-    </w:p>
-    <w:p>
-      <w:pPr>
-        <w:pStyle w:val="Heading2"/>
+      <w:bookmarkEnd w:id="11"/>
+    </w:p>
+    <w:p>
+      <w:pPr>
+        <w:pStyle w:val="Heading3"/>
         <w:numPr>
-          <w:ilvl w:val="1"/>
+          <w:ilvl w:val="2"/>
           <w:numId w:val="12"/>
         </w:numPr>
-      </w:pPr>
-      <w:bookmarkStart w:id="11" w:name="_Toc402287153"/>
-      <w:r>
+        <w:rPr>
+          <w:rFonts w:cs="Arial"/>
+        </w:rPr>
+      </w:pPr>
+      <w:bookmarkStart w:id="12" w:name="_Toc402221107"/>
+      <w:bookmarkStart w:id="13" w:name="_Toc402443953"/>
+      <w:bookmarkStart w:id="14" w:name="_Toc402444614"/>
+      <w:r>
+        <w:rPr>
+          <w:rFonts w:cs="Arial"/>
+        </w:rPr>
         <w:t>Index Login Page</w:t>
       </w:r>
-      <w:bookmarkEnd w:id="11"/>
-    </w:p>
-    <w:p>
+      <w:bookmarkEnd w:id="12"/>
+      <w:bookmarkEnd w:id="13"/>
+      <w:bookmarkEnd w:id="14"/>
+    </w:p>
+    <w:p>
+      <w:pPr>
+        <w:rPr>
+          <w:rFonts w:cs="Arial"/>
+        </w:rPr>
+      </w:pPr>
       <w:r>
         <w:rPr>
           <w:noProof/>
           <w:lang w:eastAsia="en-GB"/>
         </w:rPr>
         <w:drawing>
-          <wp:inline distT="0" distB="0" distL="0" distR="0" wp14:anchorId="22866518" wp14:editId="3B6EBE72">
-            <wp:extent cx="5731510" cy="3333750"/>
+          <wp:inline distT="0" distB="0" distL="0" distR="0" wp14:anchorId="5272F06E" wp14:editId="1E7E91DE">
+            <wp:extent cx="5731510" cy="4305300"/>
             <wp:effectExtent l="0" t="0" r="2540" b="0"/>
-            <wp:docPr id="4" name="Picture 4"/>
+            <wp:docPr id="21" name="Picture 21"/>
             <wp:cNvGraphicFramePr>
               <a:graphicFrameLocks xmlns:a="http://schemas.openxmlformats.org/drawingml/2006/main" noChangeAspect="1"/>
             </wp:cNvGraphicFramePr>
@@ -9858,7 +9912,7 @@
                   <pic:spPr>
                     <a:xfrm>
                       <a:off x="0" y="0"/>
-                      <a:ext cx="5731510" cy="3333750"/>
+                      <a:ext cx="5731510" cy="4305300"/>
                     </a:xfrm>
                     <a:prstGeom prst="rect">
                       <a:avLst/>
@@ -9879,6 +9933,12 @@
           <w:rFonts w:eastAsia="Arial" w:cs="Arial"/>
         </w:rPr>
       </w:pPr>
+      <w:r>
+        <w:rPr>
+          <w:rFonts w:eastAsia="Arial" w:cs="Arial"/>
+        </w:rPr>
+        <w:t>This Is the Main Login page where the user has entered their email address and password they would now click Login to proceed to the main website.</w:t>
+      </w:r>
     </w:p>
     <w:p>
       <w:pPr>
@@ -9909,31 +9969,45 @@
     </w:p>
     <w:p>
       <w:pPr>
+        <w:pStyle w:val="Heading3"/>
+        <w:numPr>
+          <w:ilvl w:val="2"/>
+          <w:numId w:val="12"/>
+        </w:numPr>
+        <w:rPr>
+          <w:rFonts w:eastAsia="Arial" w:cs="Arial"/>
+        </w:rPr>
+      </w:pPr>
+      <w:bookmarkStart w:id="15" w:name="_Toc402221108"/>
+      <w:bookmarkStart w:id="16" w:name="_Toc402443954"/>
+      <w:bookmarkStart w:id="17" w:name="_Toc402444615"/>
+      <w:r>
+        <w:rPr>
+          <w:rFonts w:eastAsia="Arial" w:cs="Arial"/>
+        </w:rPr>
+        <w:t>Registration Page</w:t>
+      </w:r>
+      <w:bookmarkEnd w:id="15"/>
+      <w:bookmarkEnd w:id="16"/>
+      <w:bookmarkEnd w:id="17"/>
+    </w:p>
+    <w:p>
+      <w:pPr>
         <w:spacing w:after="513" w:line="253" w:lineRule="auto"/>
         <w:ind w:left="-5" w:hanging="10"/>
         <w:rPr>
           <w:rFonts w:eastAsia="Arial" w:cs="Arial"/>
         </w:rPr>
       </w:pPr>
-    </w:p>
-    <w:p>
-      <w:pPr>
-        <w:spacing w:after="513" w:line="253" w:lineRule="auto"/>
-        <w:ind w:left="-5" w:hanging="10"/>
-        <w:rPr>
-          <w:rFonts w:eastAsia="Arial" w:cs="Arial"/>
-        </w:rPr>
-      </w:pPr>
       <w:r>
         <w:rPr>
           <w:noProof/>
           <w:lang w:eastAsia="en-GB"/>
         </w:rPr>
-        <w:lastRenderedPageBreak/>
         <w:drawing>
-          <wp:inline distT="0" distB="0" distL="0" distR="0" wp14:anchorId="03CFADB3" wp14:editId="78A58247">
-            <wp:extent cx="5731510" cy="3381375"/>
-            <wp:effectExtent l="0" t="0" r="2540" b="9525"/>
+          <wp:inline distT="0" distB="0" distL="0" distR="0" wp14:anchorId="78AEA652" wp14:editId="5F2F8C3A">
+            <wp:extent cx="5731510" cy="4286885"/>
+            <wp:effectExtent l="0" t="0" r="2540" b="0"/>
             <wp:docPr id="7" name="Picture 7"/>
             <wp:cNvGraphicFramePr>
               <a:graphicFrameLocks xmlns:a="http://schemas.openxmlformats.org/drawingml/2006/main" noChangeAspect="1"/>
@@ -9954,7 +10028,7 @@
                   <pic:spPr>
                     <a:xfrm>
                       <a:off x="0" y="0"/>
-                      <a:ext cx="5731510" cy="3381375"/>
+                      <a:ext cx="5731510" cy="4286885"/>
                     </a:xfrm>
                     <a:prstGeom prst="rect">
                       <a:avLst/>
@@ -9977,12 +10051,64 @@
       </w:pPr>
       <w:r>
         <w:rPr>
+          <w:rFonts w:eastAsia="Arial" w:cs="Arial"/>
+        </w:rPr>
+        <w:t>If the User does not have an account they will click the Register tab and then need to enter their Name, email and password and click Sign Up to register an account. After this their data will be sent to a database which then can be used to allow the user to Login.</w:t>
+      </w:r>
+    </w:p>
+    <w:p>
+      <w:pPr>
+        <w:pStyle w:val="Heading3"/>
+        <w:numPr>
+          <w:ilvl w:val="2"/>
+          <w:numId w:val="12"/>
+        </w:numPr>
+        <w:rPr>
+          <w:rFonts w:eastAsia="Arial" w:cs="Arial"/>
+        </w:rPr>
+      </w:pPr>
+      <w:bookmarkStart w:id="18" w:name="_Toc402221109"/>
+      <w:bookmarkStart w:id="19" w:name="_Toc402443955"/>
+      <w:bookmarkStart w:id="20" w:name="_Toc402444616"/>
+      <w:r>
+        <w:rPr>
+          <w:rFonts w:eastAsia="Arial" w:cs="Arial"/>
+        </w:rPr>
+        <w:lastRenderedPageBreak/>
+        <w:t>Y</w:t>
+      </w:r>
+      <w:r>
+        <w:rPr>
+          <w:rFonts w:eastAsia="Arial" w:cs="Arial"/>
+        </w:rPr>
+        <w:t>ou Page – Account</w:t>
+      </w:r>
+      <w:bookmarkEnd w:id="18"/>
+      <w:bookmarkEnd w:id="19"/>
+      <w:bookmarkEnd w:id="20"/>
+      <w:r>
+        <w:rPr>
+          <w:rFonts w:eastAsia="Arial" w:cs="Arial"/>
+        </w:rPr>
+        <w:t xml:space="preserve"> </w:t>
+      </w:r>
+    </w:p>
+    <w:p>
+      <w:pPr>
+        <w:spacing w:after="513" w:line="253" w:lineRule="auto"/>
+        <w:ind w:left="-5" w:hanging="10"/>
+        <w:rPr>
+          <w:rFonts w:eastAsia="Arial" w:cs="Arial"/>
+        </w:rPr>
+      </w:pPr>
+      <w:r>
+        <w:rPr>
           <w:noProof/>
           <w:lang w:eastAsia="en-GB"/>
         </w:rPr>
         <w:drawing>
-          <wp:inline distT="0" distB="0" distL="0" distR="0" wp14:anchorId="399ED437" wp14:editId="13675B92">
-            <wp:extent cx="5731510" cy="3524250"/>
+          <wp:inline distT="0" distB="0" distL="0" distR="0" wp14:anchorId="3E237166" wp14:editId="70C23835">
+            <wp:extent cx="5731510" cy="4295140"/>
             <wp:effectExtent l="0" t="0" r="2540" b="0"/>
             <wp:docPr id="8" name="Picture 8"/>
             <wp:cNvGraphicFramePr>
@@ -10004,7 +10130,7 @@
                   <pic:spPr>
                     <a:xfrm>
                       <a:off x="0" y="0"/>
-                      <a:ext cx="5731510" cy="3524250"/>
+                      <a:ext cx="5731510" cy="4295140"/>
                     </a:xfrm>
                     <a:prstGeom prst="rect">
                       <a:avLst/>
@@ -10019,38 +10145,91 @@
     </w:p>
     <w:p>
       <w:pPr>
+        <w:autoSpaceDE w:val="0"/>
+        <w:autoSpaceDN w:val="0"/>
+        <w:adjustRightInd w:val="0"/>
+        <w:spacing w:after="0" w:line="240" w:lineRule="auto"/>
+        <w:rPr>
+          <w:rFonts w:cs="Arial"/>
+        </w:rPr>
+      </w:pPr>
+      <w:r>
+        <w:rPr>
+          <w:rFonts w:cs="Arial"/>
+        </w:rPr>
+        <w:t xml:space="preserve">The user is brought to the </w:t>
+      </w:r>
+      <w:proofErr w:type="gramStart"/>
+      <w:r>
+        <w:rPr>
+          <w:rFonts w:cs="Arial"/>
+        </w:rPr>
+        <w:t>You</w:t>
+      </w:r>
+      <w:proofErr w:type="gramEnd"/>
+      <w:r>
+        <w:rPr>
+          <w:rFonts w:cs="Arial"/>
+        </w:rPr>
+        <w:t xml:space="preserve"> page by default. The user can edit their name, email and password here</w:t>
+      </w:r>
+      <w:r>
+        <w:rPr>
+          <w:rFonts w:cs="Arial"/>
+        </w:rPr>
+        <w:t>.</w:t>
+      </w:r>
+    </w:p>
+    <w:p>
+      <w:pPr>
         <w:spacing w:after="513" w:line="253" w:lineRule="auto"/>
         <w:ind w:left="-5" w:hanging="10"/>
         <w:rPr>
           <w:rFonts w:eastAsia="Arial" w:cs="Arial"/>
         </w:rPr>
       </w:pPr>
-    </w:p>
-    <w:p>
-      <w:pPr>
-        <w:pStyle w:val="Heading2"/>
+      <w:r>
+        <w:rPr>
+          <w:rFonts w:cs="Arial"/>
+        </w:rPr>
+        <w:t>They can save their details here once edits have been made</w:t>
+      </w:r>
+      <w:r>
+        <w:rPr>
+          <w:rFonts w:cs="Arial"/>
+        </w:rPr>
+        <w:t>.</w:t>
+      </w:r>
+    </w:p>
+    <w:p>
+      <w:pPr>
+        <w:pStyle w:val="Heading3"/>
         <w:numPr>
-          <w:ilvl w:val="1"/>
+          <w:ilvl w:val="2"/>
           <w:numId w:val="12"/>
         </w:numPr>
         <w:rPr>
-          <w:rFonts w:eastAsia="Arial"/>
-        </w:rPr>
-      </w:pPr>
-      <w:bookmarkStart w:id="12" w:name="_Toc402287154"/>
-      <w:r>
-        <w:rPr>
-          <w:rFonts w:eastAsia="Arial"/>
+          <w:rFonts w:eastAsia="Arial" w:cs="Arial"/>
+        </w:rPr>
+      </w:pPr>
+      <w:bookmarkStart w:id="21" w:name="_Toc402221110"/>
+      <w:bookmarkStart w:id="22" w:name="_Toc402443956"/>
+      <w:bookmarkStart w:id="23" w:name="_Toc402444617"/>
+      <w:r>
+        <w:rPr>
+          <w:rFonts w:eastAsia="Arial" w:cs="Arial"/>
         </w:rPr>
         <w:lastRenderedPageBreak/>
-        <w:t>Registration Page</w:t>
-      </w:r>
-      <w:bookmarkEnd w:id="12"/>
-    </w:p>
-    <w:p>
-      <w:pPr>
-        <w:spacing w:after="513" w:line="253" w:lineRule="auto"/>
-        <w:ind w:left="-5" w:hanging="10"/>
+        <w:t>View Page - Database</w:t>
+      </w:r>
+      <w:bookmarkEnd w:id="21"/>
+      <w:bookmarkEnd w:id="22"/>
+      <w:bookmarkEnd w:id="23"/>
+    </w:p>
+    <w:p>
+      <w:pPr>
+        <w:spacing w:line="252" w:lineRule="auto"/>
+        <w:ind w:left="-6" w:hanging="11"/>
         <w:rPr>
           <w:rFonts w:eastAsia="Arial" w:cs="Arial"/>
         </w:rPr>
@@ -10061,9 +10240,9 @@
           <w:lang w:eastAsia="en-GB"/>
         </w:rPr>
         <w:drawing>
-          <wp:inline distT="0" distB="0" distL="0" distR="0" wp14:anchorId="6974D606" wp14:editId="621C7FD1">
-            <wp:extent cx="5731510" cy="3343275"/>
-            <wp:effectExtent l="0" t="0" r="2540" b="9525"/>
+          <wp:inline distT="0" distB="0" distL="0" distR="0" wp14:anchorId="65F34782" wp14:editId="410B229D">
+            <wp:extent cx="5731510" cy="4293870"/>
+            <wp:effectExtent l="0" t="0" r="2540" b="0"/>
             <wp:docPr id="9" name="Picture 9"/>
             <wp:cNvGraphicFramePr>
               <a:graphicFrameLocks xmlns:a="http://schemas.openxmlformats.org/drawingml/2006/main" noChangeAspect="1"/>
@@ -10084,7 +10263,7 @@
                   <pic:spPr>
                     <a:xfrm>
                       <a:off x="0" y="0"/>
-                      <a:ext cx="5731510" cy="3343275"/>
+                      <a:ext cx="5731510" cy="4293870"/>
                     </a:xfrm>
                     <a:prstGeom prst="rect">
                       <a:avLst/>
@@ -10099,10 +10278,60 @@
     </w:p>
     <w:p>
       <w:pPr>
-        <w:spacing w:after="513" w:line="253" w:lineRule="auto"/>
-        <w:ind w:left="-5" w:hanging="10"/>
+        <w:spacing w:line="252" w:lineRule="auto"/>
+        <w:ind w:left="-6" w:hanging="11"/>
         <w:rPr>
           <w:rFonts w:eastAsia="Arial" w:cs="Arial"/>
+        </w:rPr>
+      </w:pPr>
+      <w:r>
+        <w:rPr>
+          <w:rFonts w:cs="Arial"/>
+        </w:rPr>
+        <w:t>The View page allows the user to view the database records</w:t>
+      </w:r>
+      <w:r>
+        <w:rPr>
+          <w:rFonts w:cs="Arial"/>
+        </w:rPr>
+        <w:t>.</w:t>
+      </w:r>
+    </w:p>
+    <w:p>
+      <w:pPr>
+        <w:pStyle w:val="Heading3"/>
+        <w:numPr>
+          <w:ilvl w:val="2"/>
+          <w:numId w:val="12"/>
+        </w:numPr>
+        <w:rPr>
+          <w:rFonts w:eastAsia="Arial" w:cs="Arial"/>
+        </w:rPr>
+      </w:pPr>
+      <w:bookmarkStart w:id="24" w:name="_Toc402221111"/>
+      <w:bookmarkStart w:id="25" w:name="_Toc402443957"/>
+      <w:bookmarkStart w:id="26" w:name="_Toc402444618"/>
+      <w:r>
+        <w:rPr>
+          <w:rFonts w:eastAsia="Arial" w:cs="Arial"/>
+        </w:rPr>
+        <w:lastRenderedPageBreak/>
+        <w:t>New Page – Database Entry</w:t>
+      </w:r>
+      <w:bookmarkEnd w:id="24"/>
+      <w:bookmarkEnd w:id="25"/>
+      <w:bookmarkEnd w:id="26"/>
+      <w:r>
+        <w:rPr>
+          <w:rFonts w:eastAsia="Arial" w:cs="Arial"/>
+        </w:rPr>
+        <w:t xml:space="preserve"> </w:t>
+      </w:r>
+    </w:p>
+    <w:p>
+      <w:pPr>
+        <w:rPr>
+          <w:rFonts w:cs="Arial"/>
         </w:rPr>
       </w:pPr>
       <w:r>
@@ -10111,9 +10340,9 @@
           <w:lang w:eastAsia="en-GB"/>
         </w:rPr>
         <w:drawing>
-          <wp:inline distT="0" distB="0" distL="0" distR="0" wp14:anchorId="0C65CC1B" wp14:editId="3EB35689">
-            <wp:extent cx="5731510" cy="3476625"/>
-            <wp:effectExtent l="0" t="0" r="2540" b="9525"/>
+          <wp:inline distT="0" distB="0" distL="0" distR="0" wp14:anchorId="633BB973" wp14:editId="05465782">
+            <wp:extent cx="5731510" cy="4310380"/>
+            <wp:effectExtent l="0" t="0" r="2540" b="0"/>
             <wp:docPr id="10" name="Picture 10"/>
             <wp:cNvGraphicFramePr>
               <a:graphicFrameLocks xmlns:a="http://schemas.openxmlformats.org/drawingml/2006/main" noChangeAspect="1"/>
@@ -10134,7 +10363,7 @@
                   <pic:spPr>
                     <a:xfrm>
                       <a:off x="0" y="0"/>
-                      <a:ext cx="5731510" cy="3476625"/>
+                      <a:ext cx="5731510" cy="4310380"/>
                     </a:xfrm>
                     <a:prstGeom prst="rect">
                       <a:avLst/>
@@ -10155,13 +10384,54 @@
           <w:rFonts w:eastAsia="Arial" w:cs="Arial"/>
         </w:rPr>
       </w:pPr>
-    </w:p>
-    <w:p>
-      <w:pPr>
-        <w:spacing w:after="513" w:line="253" w:lineRule="auto"/>
-        <w:ind w:left="-5" w:hanging="10"/>
+      <w:r>
+        <w:rPr>
+          <w:rFonts w:cs="Arial"/>
+        </w:rPr>
+        <w:t>The New page allows the user to create a new record</w:t>
+      </w:r>
+      <w:r>
+        <w:rPr>
+          <w:rFonts w:cs="Arial"/>
+        </w:rPr>
+        <w:t>. This includes an image, the plant name, which reserve it was found on, its common name, its location and any extra notes.</w:t>
+      </w:r>
+    </w:p>
+    <w:p>
+      <w:pPr>
+        <w:pStyle w:val="Heading3"/>
+        <w:numPr>
+          <w:ilvl w:val="2"/>
+          <w:numId w:val="12"/>
+        </w:numPr>
         <w:rPr>
           <w:rFonts w:eastAsia="Arial" w:cs="Arial"/>
+        </w:rPr>
+      </w:pPr>
+      <w:bookmarkStart w:id="27" w:name="_Toc402221112"/>
+      <w:bookmarkStart w:id="28" w:name="_Toc402443958"/>
+      <w:bookmarkStart w:id="29" w:name="_Toc402444619"/>
+      <w:r>
+        <w:rPr>
+          <w:rFonts w:eastAsia="Arial" w:cs="Arial"/>
+        </w:rPr>
+        <w:lastRenderedPageBreak/>
+        <w:t>Logout – You Page</w:t>
+      </w:r>
+      <w:bookmarkEnd w:id="27"/>
+      <w:bookmarkEnd w:id="28"/>
+      <w:bookmarkEnd w:id="29"/>
+      <w:r>
+        <w:rPr>
+          <w:rFonts w:eastAsia="Arial" w:cs="Arial"/>
+        </w:rPr>
+        <w:t xml:space="preserve"> </w:t>
+      </w:r>
+    </w:p>
+    <w:p>
+      <w:pPr>
+        <w:rPr>
+          <w:rFonts w:cs="Arial"/>
         </w:rPr>
       </w:pPr>
       <w:r>
@@ -10169,11 +10439,110 @@
           <w:noProof/>
           <w:lang w:eastAsia="en-GB"/>
         </w:rPr>
+        <w:drawing>
+          <wp:inline distT="0" distB="0" distL="0" distR="0" wp14:anchorId="7697CAD3" wp14:editId="384CEE20">
+            <wp:extent cx="5731510" cy="4295140"/>
+            <wp:effectExtent l="0" t="0" r="2540" b="0"/>
+            <wp:docPr id="13" name="Picture 13"/>
+            <wp:cNvGraphicFramePr>
+              <a:graphicFrameLocks xmlns:a="http://schemas.openxmlformats.org/drawingml/2006/main" noChangeAspect="1"/>
+            </wp:cNvGraphicFramePr>
+            <a:graphic xmlns:a="http://schemas.openxmlformats.org/drawingml/2006/main">
+              <a:graphicData uri="http://schemas.openxmlformats.org/drawingml/2006/picture">
+                <pic:pic xmlns:pic="http://schemas.openxmlformats.org/drawingml/2006/picture">
+                  <pic:nvPicPr>
+                    <pic:cNvPr id="1" name=""/>
+                    <pic:cNvPicPr/>
+                  </pic:nvPicPr>
+                  <pic:blipFill>
+                    <a:blip r:embed="rId14"/>
+                    <a:stretch>
+                      <a:fillRect/>
+                    </a:stretch>
+                  </pic:blipFill>
+                  <pic:spPr>
+                    <a:xfrm>
+                      <a:off x="0" y="0"/>
+                      <a:ext cx="5731510" cy="4295140"/>
+                    </a:xfrm>
+                    <a:prstGeom prst="rect">
+                      <a:avLst/>
+                    </a:prstGeom>
+                  </pic:spPr>
+                </pic:pic>
+              </a:graphicData>
+            </a:graphic>
+          </wp:inline>
+        </w:drawing>
+      </w:r>
+    </w:p>
+    <w:p>
+      <w:pPr>
+        <w:rPr>
+          <w:rFonts w:cs="Arial"/>
+        </w:rPr>
+      </w:pPr>
+      <w:r>
+        <w:rPr>
+          <w:rFonts w:cs="Arial"/>
+        </w:rPr>
+        <w:t xml:space="preserve">Back to the </w:t>
+      </w:r>
+      <w:proofErr w:type="gramStart"/>
+      <w:r>
+        <w:rPr>
+          <w:rFonts w:cs="Arial"/>
+        </w:rPr>
+        <w:t>You</w:t>
+      </w:r>
+      <w:proofErr w:type="gramEnd"/>
+      <w:r>
+        <w:rPr>
+          <w:rFonts w:cs="Arial"/>
+        </w:rPr>
+        <w:t xml:space="preserve"> page now and the user can click Logout to logout when they are ready.</w:t>
+      </w:r>
+    </w:p>
+    <w:p>
+      <w:pPr>
+        <w:pStyle w:val="Heading3"/>
+        <w:numPr>
+          <w:ilvl w:val="2"/>
+          <w:numId w:val="12"/>
+        </w:numPr>
+        <w:rPr>
+          <w:rFonts w:eastAsia="Arial" w:cs="Arial"/>
+        </w:rPr>
+      </w:pPr>
+      <w:bookmarkStart w:id="30" w:name="_Toc402221113"/>
+      <w:bookmarkStart w:id="31" w:name="_Toc402443959"/>
+      <w:bookmarkStart w:id="32" w:name="_Toc402444620"/>
+      <w:r>
+        <w:rPr>
+          <w:rFonts w:eastAsia="Arial" w:cs="Arial"/>
+        </w:rPr>
         <w:lastRenderedPageBreak/>
+        <w:t>About Page</w:t>
+      </w:r>
+      <w:bookmarkEnd w:id="30"/>
+      <w:bookmarkEnd w:id="31"/>
+      <w:bookmarkEnd w:id="32"/>
+    </w:p>
+    <w:p>
+      <w:pPr>
+        <w:rPr>
+          <w:rFonts w:cs="Arial"/>
+        </w:rPr>
+      </w:pPr>
+      <w:r>
+        <w:rPr>
+          <w:noProof/>
+          <w:lang w:eastAsia="en-GB"/>
+        </w:rPr>
         <w:drawing>
-          <wp:inline distT="0" distB="0" distL="0" distR="0" wp14:anchorId="0F035143" wp14:editId="341C4B32">
-            <wp:extent cx="5731510" cy="3228975"/>
-            <wp:effectExtent l="0" t="0" r="2540" b="9525"/>
+          <wp:inline distT="0" distB="0" distL="0" distR="0" wp14:anchorId="7A5803A2" wp14:editId="1D905F08">
+            <wp:extent cx="5731510" cy="4279900"/>
+            <wp:effectExtent l="0" t="0" r="2540" b="6350"/>
             <wp:docPr id="11" name="Picture 11"/>
             <wp:cNvGraphicFramePr>
               <a:graphicFrameLocks xmlns:a="http://schemas.openxmlformats.org/drawingml/2006/main" noChangeAspect="1"/>
@@ -10194,7 +10563,7 @@
                   <pic:spPr>
                     <a:xfrm>
                       <a:off x="0" y="0"/>
-                      <a:ext cx="5731510" cy="3228975"/>
+                      <a:ext cx="5731510" cy="4279900"/>
                     </a:xfrm>
                     <a:prstGeom prst="rect">
                       <a:avLst/>
@@ -10209,53 +10578,46 @@
     </w:p>
     <w:p>
       <w:pPr>
+        <w:autoSpaceDE w:val="0"/>
+        <w:autoSpaceDN w:val="0"/>
+        <w:adjustRightInd w:val="0"/>
+        <w:spacing w:after="0" w:line="240" w:lineRule="auto"/>
+        <w:rPr>
+          <w:rFonts w:cs="Arial"/>
+        </w:rPr>
+      </w:pPr>
+      <w:r>
+        <w:rPr>
+          <w:rFonts w:cs="Arial"/>
+        </w:rPr>
+        <w:t>The footer has links on it too. They are present both when logged in and logged out. This is shown as if the user is logged out and wanting to read about the Plant Database application.</w:t>
+      </w:r>
+      <w:r>
+        <w:rPr>
+          <w:rFonts w:cs="Arial"/>
+        </w:rPr>
+        <w:t xml:space="preserve"> There is also a download link to download the App.</w:t>
+      </w:r>
+    </w:p>
+    <w:p>
+      <w:pPr>
+        <w:autoSpaceDE w:val="0"/>
+        <w:autoSpaceDN w:val="0"/>
+        <w:adjustRightInd w:val="0"/>
+        <w:spacing w:after="0" w:line="240" w:lineRule="auto"/>
+        <w:rPr>
+          <w:rFonts w:cs="Arial"/>
+        </w:rPr>
+      </w:pPr>
+    </w:p>
+    <w:p>
+      <w:pPr>
         <w:spacing w:after="513" w:line="253" w:lineRule="auto"/>
         <w:ind w:left="-5" w:hanging="10"/>
         <w:rPr>
           <w:rFonts w:eastAsia="Arial" w:cs="Arial"/>
         </w:rPr>
       </w:pPr>
-      <w:r>
-        <w:rPr>
-          <w:noProof/>
-          <w:lang w:eastAsia="en-GB"/>
-        </w:rPr>
-        <w:drawing>
-          <wp:inline distT="0" distB="0" distL="0" distR="0" wp14:anchorId="1D341E4F" wp14:editId="35D70D83">
-            <wp:extent cx="5731510" cy="3295650"/>
-            <wp:effectExtent l="0" t="0" r="2540" b="0"/>
-            <wp:docPr id="12" name="Picture 12"/>
-            <wp:cNvGraphicFramePr>
-              <a:graphicFrameLocks xmlns:a="http://schemas.openxmlformats.org/drawingml/2006/main" noChangeAspect="1"/>
-            </wp:cNvGraphicFramePr>
-            <a:graphic xmlns:a="http://schemas.openxmlformats.org/drawingml/2006/main">
-              <a:graphicData uri="http://schemas.openxmlformats.org/drawingml/2006/picture">
-                <pic:pic xmlns:pic="http://schemas.openxmlformats.org/drawingml/2006/picture">
-                  <pic:nvPicPr>
-                    <pic:cNvPr id="1" name=""/>
-                    <pic:cNvPicPr/>
-                  </pic:nvPicPr>
-                  <pic:blipFill>
-                    <a:blip r:embed="rId18"/>
-                    <a:stretch>
-                      <a:fillRect/>
-                    </a:stretch>
-                  </pic:blipFill>
-                  <pic:spPr>
-                    <a:xfrm>
-                      <a:off x="0" y="0"/>
-                      <a:ext cx="5731510" cy="3295650"/>
-                    </a:xfrm>
-                    <a:prstGeom prst="rect">
-                      <a:avLst/>
-                    </a:prstGeom>
-                  </pic:spPr>
-                </pic:pic>
-              </a:graphicData>
-            </a:graphic>
-          </wp:inline>
-        </w:drawing>
-      </w:r>
     </w:p>
     <w:p>
       <w:pPr>
@@ -10292,47 +10654,28 @@
           <w:rFonts w:eastAsia="Arial" w:cs="Arial"/>
         </w:rPr>
       </w:pPr>
-      <w:r>
-        <w:rPr>
-          <w:noProof/>
-          <w:lang w:eastAsia="en-GB"/>
+    </w:p>
+    <w:p>
+      <w:pPr>
+        <w:pStyle w:val="Heading1"/>
+        <w:rPr>
+          <w:rFonts w:eastAsia="Arial"/>
+        </w:rPr>
+      </w:pPr>
+      <w:bookmarkStart w:id="33" w:name="_Toc402444621"/>
+      <w:r>
+        <w:rPr>
+          <w:rFonts w:eastAsia="Arial"/>
         </w:rPr>
         <w:lastRenderedPageBreak/>
-        <w:drawing>
-          <wp:inline distT="0" distB="0" distL="0" distR="0" wp14:anchorId="7D037294" wp14:editId="09E48B1A">
-            <wp:extent cx="5731510" cy="3381375"/>
-            <wp:effectExtent l="0" t="0" r="2540" b="9525"/>
-            <wp:docPr id="13" name="Picture 13"/>
-            <wp:cNvGraphicFramePr>
-              <a:graphicFrameLocks xmlns:a="http://schemas.openxmlformats.org/drawingml/2006/main" noChangeAspect="1"/>
-            </wp:cNvGraphicFramePr>
-            <a:graphic xmlns:a="http://schemas.openxmlformats.org/drawingml/2006/main">
-              <a:graphicData uri="http://schemas.openxmlformats.org/drawingml/2006/picture">
-                <pic:pic xmlns:pic="http://schemas.openxmlformats.org/drawingml/2006/picture">
-                  <pic:nvPicPr>
-                    <pic:cNvPr id="1" name=""/>
-                    <pic:cNvPicPr/>
-                  </pic:nvPicPr>
-                  <pic:blipFill>
-                    <a:blip r:embed="rId19"/>
-                    <a:stretch>
-                      <a:fillRect/>
-                    </a:stretch>
-                  </pic:blipFill>
-                  <pic:spPr>
-                    <a:xfrm>
-                      <a:off x="0" y="0"/>
-                      <a:ext cx="5731510" cy="3381375"/>
-                    </a:xfrm>
-                    <a:prstGeom prst="rect">
-                      <a:avLst/>
-                    </a:prstGeom>
-                  </pic:spPr>
-                </pic:pic>
-              </a:graphicData>
-            </a:graphic>
-          </wp:inline>
-        </w:drawing>
+        <w:t>Database Schema</w:t>
+      </w:r>
+      <w:bookmarkEnd w:id="33"/>
+      <w:r>
+        <w:rPr>
+          <w:rFonts w:eastAsia="Arial"/>
+        </w:rPr>
+        <w:t xml:space="preserve"> </w:t>
       </w:r>
     </w:p>
     <w:p>
@@ -10342,420 +10685,12 @@
           <w:ilvl w:val="1"/>
           <w:numId w:val="12"/>
         </w:numPr>
-        <w:rPr>
-          <w:rFonts w:eastAsia="Arial"/>
-        </w:rPr>
-      </w:pPr>
-      <w:bookmarkStart w:id="13" w:name="_Toc402287155"/>
-      <w:r>
-        <w:rPr>
-          <w:rFonts w:eastAsia="Arial"/>
-        </w:rPr>
-        <w:t>You Page – Account</w:t>
-      </w:r>
-      <w:bookmarkEnd w:id="13"/>
-      <w:r>
-        <w:rPr>
-          <w:rFonts w:eastAsia="Arial"/>
-        </w:rPr>
-        <w:t xml:space="preserve"> </w:t>
-      </w:r>
-    </w:p>
-    <w:p>
-      <w:pPr>
-        <w:spacing w:after="513" w:line="253" w:lineRule="auto"/>
-        <w:ind w:left="-5" w:hanging="10"/>
-        <w:rPr>
-          <w:rFonts w:eastAsia="Arial" w:cs="Arial"/>
-        </w:rPr>
-      </w:pPr>
-      <w:r>
-        <w:rPr>
-          <w:noProof/>
-          <w:lang w:eastAsia="en-GB"/>
-        </w:rPr>
-        <w:drawing>
-          <wp:inline distT="0" distB="0" distL="0" distR="0" wp14:anchorId="32E2D9A5" wp14:editId="38F37E88">
-            <wp:extent cx="5731510" cy="3600450"/>
-            <wp:effectExtent l="0" t="0" r="2540" b="0"/>
-            <wp:docPr id="14" name="Picture 14"/>
-            <wp:cNvGraphicFramePr>
-              <a:graphicFrameLocks xmlns:a="http://schemas.openxmlformats.org/drawingml/2006/main" noChangeAspect="1"/>
-            </wp:cNvGraphicFramePr>
-            <a:graphic xmlns:a="http://schemas.openxmlformats.org/drawingml/2006/main">
-              <a:graphicData uri="http://schemas.openxmlformats.org/drawingml/2006/picture">
-                <pic:pic xmlns:pic="http://schemas.openxmlformats.org/drawingml/2006/picture">
-                  <pic:nvPicPr>
-                    <pic:cNvPr id="1" name=""/>
-                    <pic:cNvPicPr/>
-                  </pic:nvPicPr>
-                  <pic:blipFill>
-                    <a:blip r:embed="rId20"/>
-                    <a:stretch>
-                      <a:fillRect/>
-                    </a:stretch>
-                  </pic:blipFill>
-                  <pic:spPr>
-                    <a:xfrm>
-                      <a:off x="0" y="0"/>
-                      <a:ext cx="5731510" cy="3600450"/>
-                    </a:xfrm>
-                    <a:prstGeom prst="rect">
-                      <a:avLst/>
-                    </a:prstGeom>
-                  </pic:spPr>
-                </pic:pic>
-              </a:graphicData>
-            </a:graphic>
-          </wp:inline>
-        </w:drawing>
-      </w:r>
-    </w:p>
-    <w:p>
-      <w:pPr>
-        <w:spacing w:after="513" w:line="253" w:lineRule="auto"/>
-        <w:ind w:left="-5" w:hanging="10"/>
-        <w:rPr>
-          <w:rFonts w:eastAsia="Arial" w:cs="Arial"/>
-        </w:rPr>
-      </w:pPr>
-    </w:p>
-    <w:p>
-      <w:pPr>
-        <w:pStyle w:val="Heading2"/>
-        <w:numPr>
-          <w:ilvl w:val="1"/>
-          <w:numId w:val="12"/>
-        </w:numPr>
-        <w:rPr>
-          <w:rFonts w:eastAsia="Arial"/>
-        </w:rPr>
-      </w:pPr>
-      <w:bookmarkStart w:id="14" w:name="_Toc402287156"/>
-      <w:r>
-        <w:rPr>
-          <w:rFonts w:eastAsia="Arial"/>
-        </w:rPr>
-        <w:lastRenderedPageBreak/>
-        <w:t>View Page - Database</w:t>
-      </w:r>
-      <w:bookmarkEnd w:id="14"/>
-    </w:p>
-    <w:p>
-      <w:pPr>
-        <w:spacing w:after="513" w:line="253" w:lineRule="auto"/>
-        <w:ind w:left="-5" w:hanging="10"/>
-        <w:rPr>
-          <w:rFonts w:eastAsia="Arial" w:cs="Arial"/>
-        </w:rPr>
-      </w:pPr>
-      <w:r>
-        <w:rPr>
-          <w:noProof/>
-          <w:lang w:eastAsia="en-GB"/>
-        </w:rPr>
-        <w:drawing>
-          <wp:inline distT="0" distB="0" distL="0" distR="0" wp14:anchorId="7C5A1102" wp14:editId="5889A2DD">
-            <wp:extent cx="5731510" cy="3314700"/>
-            <wp:effectExtent l="0" t="0" r="2540" b="0"/>
-            <wp:docPr id="15" name="Picture 15"/>
-            <wp:cNvGraphicFramePr>
-              <a:graphicFrameLocks xmlns:a="http://schemas.openxmlformats.org/drawingml/2006/main" noChangeAspect="1"/>
-            </wp:cNvGraphicFramePr>
-            <a:graphic xmlns:a="http://schemas.openxmlformats.org/drawingml/2006/main">
-              <a:graphicData uri="http://schemas.openxmlformats.org/drawingml/2006/picture">
-                <pic:pic xmlns:pic="http://schemas.openxmlformats.org/drawingml/2006/picture">
-                  <pic:nvPicPr>
-                    <pic:cNvPr id="1" name=""/>
-                    <pic:cNvPicPr/>
-                  </pic:nvPicPr>
-                  <pic:blipFill>
-                    <a:blip r:embed="rId21"/>
-                    <a:stretch>
-                      <a:fillRect/>
-                    </a:stretch>
-                  </pic:blipFill>
-                  <pic:spPr>
-                    <a:xfrm>
-                      <a:off x="0" y="0"/>
-                      <a:ext cx="5731510" cy="3314700"/>
-                    </a:xfrm>
-                    <a:prstGeom prst="rect">
-                      <a:avLst/>
-                    </a:prstGeom>
-                  </pic:spPr>
-                </pic:pic>
-              </a:graphicData>
-            </a:graphic>
-          </wp:inline>
-        </w:drawing>
-      </w:r>
-    </w:p>
-    <w:p>
-      <w:pPr>
-        <w:pStyle w:val="Heading2"/>
-        <w:numPr>
-          <w:ilvl w:val="1"/>
-          <w:numId w:val="12"/>
-        </w:numPr>
-        <w:rPr>
-          <w:rFonts w:eastAsia="Arial"/>
-        </w:rPr>
-      </w:pPr>
-      <w:bookmarkStart w:id="15" w:name="_Toc402287157"/>
-      <w:r>
-        <w:rPr>
-          <w:rFonts w:eastAsia="Arial"/>
-        </w:rPr>
-        <w:t>New Page – Database Entry</w:t>
-      </w:r>
-      <w:bookmarkEnd w:id="15"/>
-      <w:r>
-        <w:rPr>
-          <w:rFonts w:eastAsia="Arial"/>
-        </w:rPr>
-        <w:t xml:space="preserve"> </w:t>
-      </w:r>
-    </w:p>
-    <w:p>
-      <w:r>
-        <w:rPr>
-          <w:noProof/>
-          <w:lang w:eastAsia="en-GB"/>
-        </w:rPr>
-        <w:drawing>
-          <wp:inline distT="0" distB="0" distL="0" distR="0" wp14:anchorId="40C6BE99" wp14:editId="519FC5A4">
-            <wp:extent cx="5731510" cy="3362325"/>
-            <wp:effectExtent l="0" t="0" r="2540" b="9525"/>
-            <wp:docPr id="16" name="Picture 16"/>
-            <wp:cNvGraphicFramePr>
-              <a:graphicFrameLocks xmlns:a="http://schemas.openxmlformats.org/drawingml/2006/main" noChangeAspect="1"/>
-            </wp:cNvGraphicFramePr>
-            <a:graphic xmlns:a="http://schemas.openxmlformats.org/drawingml/2006/main">
-              <a:graphicData uri="http://schemas.openxmlformats.org/drawingml/2006/picture">
-                <pic:pic xmlns:pic="http://schemas.openxmlformats.org/drawingml/2006/picture">
-                  <pic:nvPicPr>
-                    <pic:cNvPr id="1" name=""/>
-                    <pic:cNvPicPr/>
-                  </pic:nvPicPr>
-                  <pic:blipFill>
-                    <a:blip r:embed="rId22"/>
-                    <a:stretch>
-                      <a:fillRect/>
-                    </a:stretch>
-                  </pic:blipFill>
-                  <pic:spPr>
-                    <a:xfrm>
-                      <a:off x="0" y="0"/>
-                      <a:ext cx="5731510" cy="3362325"/>
-                    </a:xfrm>
-                    <a:prstGeom prst="rect">
-                      <a:avLst/>
-                    </a:prstGeom>
-                  </pic:spPr>
-                </pic:pic>
-              </a:graphicData>
-            </a:graphic>
-          </wp:inline>
-        </w:drawing>
-      </w:r>
-    </w:p>
-    <w:p>
-      <w:pPr>
-        <w:spacing w:after="513" w:line="253" w:lineRule="auto"/>
-        <w:ind w:left="-5" w:hanging="10"/>
-        <w:rPr>
-          <w:rFonts w:eastAsia="Arial" w:cs="Arial"/>
-        </w:rPr>
-      </w:pPr>
-    </w:p>
-    <w:p>
-      <w:pPr>
-        <w:pStyle w:val="Heading2"/>
-        <w:numPr>
-          <w:ilvl w:val="1"/>
-          <w:numId w:val="12"/>
-        </w:numPr>
-        <w:rPr>
-          <w:rFonts w:eastAsia="Arial"/>
-        </w:rPr>
-      </w:pPr>
-      <w:bookmarkStart w:id="16" w:name="_Toc402287158"/>
-      <w:r>
-        <w:rPr>
-          <w:rFonts w:eastAsia="Arial"/>
-        </w:rPr>
-        <w:lastRenderedPageBreak/>
-        <w:t>Logout – You Page</w:t>
-      </w:r>
-      <w:bookmarkEnd w:id="16"/>
-      <w:r>
-        <w:rPr>
-          <w:rFonts w:eastAsia="Arial"/>
-        </w:rPr>
-        <w:t xml:space="preserve"> </w:t>
-      </w:r>
-    </w:p>
-    <w:p>
-      <w:r>
-        <w:rPr>
-          <w:noProof/>
-          <w:lang w:eastAsia="en-GB"/>
-        </w:rPr>
-        <w:drawing>
-          <wp:inline distT="0" distB="0" distL="0" distR="0" wp14:anchorId="770AB3E1" wp14:editId="76053A03">
-            <wp:extent cx="5731510" cy="3209925"/>
-            <wp:effectExtent l="0" t="0" r="2540" b="9525"/>
-            <wp:docPr id="18" name="Picture 18"/>
-            <wp:cNvGraphicFramePr>
-              <a:graphicFrameLocks xmlns:a="http://schemas.openxmlformats.org/drawingml/2006/main" noChangeAspect="1"/>
-            </wp:cNvGraphicFramePr>
-            <a:graphic xmlns:a="http://schemas.openxmlformats.org/drawingml/2006/main">
-              <a:graphicData uri="http://schemas.openxmlformats.org/drawingml/2006/picture">
-                <pic:pic xmlns:pic="http://schemas.openxmlformats.org/drawingml/2006/picture">
-                  <pic:nvPicPr>
-                    <pic:cNvPr id="1" name=""/>
-                    <pic:cNvPicPr/>
-                  </pic:nvPicPr>
-                  <pic:blipFill>
-                    <a:blip r:embed="rId23"/>
-                    <a:stretch>
-                      <a:fillRect/>
-                    </a:stretch>
-                  </pic:blipFill>
-                  <pic:spPr>
-                    <a:xfrm>
-                      <a:off x="0" y="0"/>
-                      <a:ext cx="5731510" cy="3209925"/>
-                    </a:xfrm>
-                    <a:prstGeom prst="rect">
-                      <a:avLst/>
-                    </a:prstGeom>
-                  </pic:spPr>
-                </pic:pic>
-              </a:graphicData>
-            </a:graphic>
-          </wp:inline>
-        </w:drawing>
-      </w:r>
-    </w:p>
-    <w:p>
-      <w:pPr>
-        <w:pStyle w:val="Heading2"/>
-        <w:numPr>
-          <w:ilvl w:val="1"/>
-          <w:numId w:val="12"/>
-        </w:numPr>
-        <w:rPr>
-          <w:rFonts w:eastAsia="Arial"/>
-        </w:rPr>
-      </w:pPr>
-      <w:bookmarkStart w:id="17" w:name="_Toc402287159"/>
-      <w:r>
-        <w:rPr>
-          <w:rFonts w:eastAsia="Arial"/>
-        </w:rPr>
-        <w:t>About Page</w:t>
-      </w:r>
-      <w:bookmarkEnd w:id="17"/>
-    </w:p>
-    <w:p>
-      <w:r>
-        <w:rPr>
-          <w:noProof/>
-          <w:lang w:eastAsia="en-GB"/>
-        </w:rPr>
-        <w:drawing>
-          <wp:inline distT="0" distB="0" distL="0" distR="0" wp14:anchorId="39AD484A" wp14:editId="7FF0D84C">
-            <wp:extent cx="5991225" cy="3219450"/>
-            <wp:effectExtent l="0" t="0" r="9525" b="0"/>
-            <wp:docPr id="19" name="Picture 19"/>
-            <wp:cNvGraphicFramePr>
-              <a:graphicFrameLocks xmlns:a="http://schemas.openxmlformats.org/drawingml/2006/main" noChangeAspect="1"/>
-            </wp:cNvGraphicFramePr>
-            <a:graphic xmlns:a="http://schemas.openxmlformats.org/drawingml/2006/main">
-              <a:graphicData uri="http://schemas.openxmlformats.org/drawingml/2006/picture">
-                <pic:pic xmlns:pic="http://schemas.openxmlformats.org/drawingml/2006/picture">
-                  <pic:nvPicPr>
-                    <pic:cNvPr id="1" name=""/>
-                    <pic:cNvPicPr/>
-                  </pic:nvPicPr>
-                  <pic:blipFill>
-                    <a:blip r:embed="rId24"/>
-                    <a:stretch>
-                      <a:fillRect/>
-                    </a:stretch>
-                  </pic:blipFill>
-                  <pic:spPr>
-                    <a:xfrm>
-                      <a:off x="0" y="0"/>
-                      <a:ext cx="5991225" cy="3219450"/>
-                    </a:xfrm>
-                    <a:prstGeom prst="rect">
-                      <a:avLst/>
-                    </a:prstGeom>
-                  </pic:spPr>
-                </pic:pic>
-              </a:graphicData>
-            </a:graphic>
-          </wp:inline>
-        </w:drawing>
-      </w:r>
-    </w:p>
-    <w:p>
-      <w:pPr>
-        <w:spacing w:after="513" w:line="253" w:lineRule="auto"/>
-        <w:ind w:left="-5" w:hanging="10"/>
-        <w:rPr>
-          <w:rFonts w:eastAsia="Arial" w:cs="Arial"/>
-        </w:rPr>
-      </w:pPr>
-    </w:p>
-    <w:p>
-      <w:pPr>
-        <w:spacing w:after="513" w:line="253" w:lineRule="auto"/>
-        <w:ind w:left="-5" w:hanging="10"/>
-        <w:rPr>
-          <w:rFonts w:eastAsia="Arial" w:cs="Arial"/>
-        </w:rPr>
-      </w:pPr>
-    </w:p>
-    <w:p>
-      <w:pPr>
-        <w:pStyle w:val="Heading1"/>
-        <w:rPr>
-          <w:rFonts w:eastAsia="Arial"/>
-        </w:rPr>
-      </w:pPr>
-      <w:bookmarkStart w:id="18" w:name="_Toc402287160"/>
-      <w:r>
-        <w:rPr>
-          <w:rFonts w:eastAsia="Arial"/>
-        </w:rPr>
-        <w:lastRenderedPageBreak/>
-        <w:t>Database Schema</w:t>
-      </w:r>
-      <w:bookmarkEnd w:id="18"/>
-      <w:r>
-        <w:rPr>
-          <w:rFonts w:eastAsia="Arial"/>
-        </w:rPr>
-        <w:t xml:space="preserve"> </w:t>
-      </w:r>
-    </w:p>
-    <w:p>
-      <w:pPr>
-        <w:pStyle w:val="Heading2"/>
-        <w:numPr>
-          <w:ilvl w:val="1"/>
-          <w:numId w:val="12"/>
-        </w:numPr>
-      </w:pPr>
-      <w:bookmarkStart w:id="19" w:name="_Toc402287161"/>
+      </w:pPr>
+      <w:bookmarkStart w:id="34" w:name="_Toc402444622"/>
       <w:r>
         <w:t>Schema Diagram</w:t>
       </w:r>
-      <w:bookmarkEnd w:id="19"/>
+      <w:bookmarkEnd w:id="34"/>
     </w:p>
     <w:p>
       <w:r>
@@ -10785,7 +10720,7 @@
                     <pic:cNvPicPr/>
                   </pic:nvPicPr>
                   <pic:blipFill rotWithShape="1">
-                    <a:blip r:embed="rId25"/>
+                    <a:blip r:embed="rId18"/>
                     <a:srcRect l="2580" t="2358" r="1538" b="1918"/>
                     <a:stretch/>
                   </pic:blipFill>
@@ -10821,11 +10756,11 @@
           <w:numId w:val="12"/>
         </w:numPr>
       </w:pPr>
-      <w:bookmarkStart w:id="20" w:name="_Toc402287162"/>
+      <w:bookmarkStart w:id="35" w:name="_Toc402444623"/>
       <w:r>
         <w:t>Description</w:t>
       </w:r>
-      <w:bookmarkEnd w:id="20"/>
+      <w:bookmarkEnd w:id="35"/>
     </w:p>
     <w:p>
       <w:pPr>
@@ -10835,11 +10770,11 @@
           <w:numId w:val="12"/>
         </w:numPr>
       </w:pPr>
-      <w:bookmarkStart w:id="21" w:name="_Toc402287163"/>
+      <w:bookmarkStart w:id="36" w:name="_Toc402444624"/>
       <w:r>
         <w:t>Species Tables</w:t>
       </w:r>
-      <w:bookmarkEnd w:id="21"/>
+      <w:bookmarkEnd w:id="36"/>
     </w:p>
     <w:p>
       <w:r>
@@ -10854,11 +10789,11 @@
           <w:numId w:val="12"/>
         </w:numPr>
       </w:pPr>
-      <w:bookmarkStart w:id="22" w:name="_Toc402287164"/>
+      <w:bookmarkStart w:id="37" w:name="_Toc402444625"/>
       <w:r>
         <w:t>Reserves Table</w:t>
       </w:r>
-      <w:bookmarkEnd w:id="22"/>
+      <w:bookmarkEnd w:id="37"/>
     </w:p>
     <w:p>
       <w:r>
@@ -10877,12 +10812,12 @@
           <w:numId w:val="12"/>
         </w:numPr>
       </w:pPr>
-      <w:bookmarkStart w:id="23" w:name="_Toc402287165"/>
+      <w:bookmarkStart w:id="38" w:name="_Toc402444626"/>
       <w:r>
         <w:lastRenderedPageBreak/>
         <w:t>Recordings Table</w:t>
       </w:r>
-      <w:bookmarkEnd w:id="23"/>
+      <w:bookmarkEnd w:id="38"/>
     </w:p>
     <w:p>
       <w:r>
@@ -10897,11 +10832,11 @@
           <w:numId w:val="12"/>
         </w:numPr>
       </w:pPr>
-      <w:bookmarkStart w:id="24" w:name="_Toc402287166"/>
+      <w:bookmarkStart w:id="39" w:name="_Toc402444627"/>
       <w:r>
         <w:t>Species Occurrence Table</w:t>
       </w:r>
-      <w:bookmarkEnd w:id="24"/>
+      <w:bookmarkEnd w:id="39"/>
     </w:p>
     <w:p>
       <w:r>
@@ -10916,15 +10851,18 @@
           <w:numId w:val="12"/>
         </w:numPr>
       </w:pPr>
-      <w:bookmarkStart w:id="25" w:name="_Toc402287167"/>
+      <w:bookmarkStart w:id="40" w:name="_Toc402444628"/>
       <w:r>
         <w:t>Users Table</w:t>
       </w:r>
-      <w:bookmarkEnd w:id="25"/>
-    </w:p>
-    <w:p>
-      <w:r>
-        <w:t>The users table contains the email, phone number and name of the user along with his/her encrypted password. All of these fields are stored as varchar (including phone number due to the fact that it starts with a 0). As before this table also contains ID as its primary key and a created timestamp.</w:t>
+      <w:bookmarkEnd w:id="40"/>
+    </w:p>
+    <w:p>
+      <w:r>
+        <w:t>The users table contains the email, phone number and name of the user along with his/her encrypted password. All of these fields are stored as varchar (including phone number due to the fact that it starts with a 0). As before this table also contains ID as its prima</w:t>
+      </w:r>
+      <w:r>
+        <w:t>ry key and a created timestamp.</w:t>
       </w:r>
     </w:p>
     <w:p/>
@@ -10941,51 +10879,35 @@
     <w:p/>
     <w:p/>
     <w:p/>
+    <w:p/>
+    <w:p/>
     <w:p>
       <w:pPr>
         <w:pStyle w:val="Heading1"/>
       </w:pPr>
-      <w:bookmarkStart w:id="26" w:name="_Toc402287168"/>
+      <w:bookmarkStart w:id="41" w:name="_Toc402444629"/>
       <w:r>
         <w:lastRenderedPageBreak/>
         <w:t>Android User Interface Design</w:t>
       </w:r>
-      <w:bookmarkEnd w:id="26"/>
+      <w:bookmarkEnd w:id="41"/>
     </w:p>
     <w:p>
       <w:pPr>
         <w:pStyle w:val="Heading2"/>
       </w:pPr>
-      <w:bookmarkStart w:id="27" w:name="_Toc402287169"/>
+      <w:bookmarkStart w:id="42" w:name="_Toc402444630"/>
       <w:r>
         <w:t>6.2. Main Screen</w:t>
       </w:r>
-      <w:bookmarkEnd w:id="27"/>
+      <w:bookmarkEnd w:id="42"/>
     </w:p>
     <w:p>
       <w:pPr>
         <w:spacing w:before="0" w:after="0"/>
       </w:pPr>
       <w:r>
-        <w:t>This is the main title screen it holds the various control buttons for the outline, this allows the</w:t>
-      </w:r>
-      <w:r>
-        <w:t xml:space="preserve"> </w:t>
-      </w:r>
-      <w:r>
-        <w:t>users to see all the options available to them. It can als</w:t>
-      </w:r>
-      <w:r>
-        <w:t xml:space="preserve">o be used for the management of </w:t>
-      </w:r>
-      <w:r>
-        <w:t>data and a visual representation of currently stored local data. T</w:t>
-      </w:r>
-      <w:r>
-        <w:t xml:space="preserve">here’s a login button at the </w:t>
-      </w:r>
-      <w:r>
-        <w:t>top to allow a user to quickly load their application data.</w:t>
+        <w:t>This is the main title screen it holds the various control buttons for the outline, this allows the users to see all the options available to them. It can also be used for the management of data and a visual representation of currently stored local data. There’s a login button at the top to allow a user to quickly load their application data.</w:t>
       </w:r>
     </w:p>
     <w:p>
@@ -11021,7 +10943,7 @@
                     <pic:cNvPicPr/>
                   </pic:nvPicPr>
                   <pic:blipFill>
-                    <a:blip r:embed="rId26">
+                    <a:blip r:embed="rId19">
                       <a:extLst>
                         <a:ext uri="{28A0092B-C50C-407E-A947-70E740481C1C}">
                           <a14:useLocalDpi xmlns:a14="http://schemas.microsoft.com/office/drawing/2010/main" val="0"/>
@@ -11162,7 +11084,7 @@
       <w:r>
         <w:t xml:space="preserve">     </w:t>
       </w:r>
-      <w:bookmarkStart w:id="28" w:name="_Toc402287170"/>
+      <w:bookmarkStart w:id="43" w:name="_Toc402444631"/>
       <w:r>
         <w:t>6.2.1.</w:t>
       </w:r>
@@ -11170,7 +11092,7 @@
         <w:tab/>
         <w:t>Section A/B</w:t>
       </w:r>
-      <w:bookmarkEnd w:id="28"/>
+      <w:bookmarkEnd w:id="43"/>
     </w:p>
     <w:p>
       <w:r>
@@ -11184,7 +11106,7 @@
       <w:r>
         <w:t xml:space="preserve">     </w:t>
       </w:r>
-      <w:bookmarkStart w:id="29" w:name="_Toc402287171"/>
+      <w:bookmarkStart w:id="44" w:name="_Toc402444632"/>
       <w:r>
         <w:t>6</w:t>
       </w:r>
@@ -11197,7 +11119,7 @@
       <w:r>
         <w:t>Section C</w:t>
       </w:r>
-      <w:bookmarkEnd w:id="29"/>
+      <w:bookmarkEnd w:id="44"/>
     </w:p>
     <w:p>
       <w:r>
@@ -11211,14 +11133,14 @@
       <w:r>
         <w:t xml:space="preserve">     </w:t>
       </w:r>
-      <w:bookmarkStart w:id="30" w:name="_Toc402287172"/>
+      <w:bookmarkStart w:id="45" w:name="_Toc402444633"/>
       <w:r>
         <w:t xml:space="preserve">6.2.3.     </w:t>
       </w:r>
       <w:r>
         <w:t>Section D</w:t>
       </w:r>
-      <w:bookmarkEnd w:id="30"/>
+      <w:bookmarkEnd w:id="45"/>
     </w:p>
     <w:p>
       <w:r>
@@ -11259,7 +11181,7 @@
           <w:rFonts w:eastAsia="Arial"/>
         </w:rPr>
       </w:pPr>
-      <w:bookmarkStart w:id="31" w:name="_Toc402287173"/>
+      <w:bookmarkStart w:id="46" w:name="_Toc402444634"/>
       <w:r>
         <w:rPr>
           <w:rFonts w:eastAsia="Arial"/>
@@ -11267,7 +11189,7 @@
         <w:lastRenderedPageBreak/>
         <w:t>6.3. Login Screen</w:t>
       </w:r>
-      <w:bookmarkEnd w:id="31"/>
+      <w:bookmarkEnd w:id="46"/>
       <w:r>
         <w:rPr>
           <w:rFonts w:eastAsia="Arial"/>
@@ -11315,7 +11237,7 @@
                     <pic:cNvPicPr/>
                   </pic:nvPicPr>
                   <pic:blipFill>
-                    <a:blip r:embed="rId27"/>
+                    <a:blip r:embed="rId20"/>
                     <a:stretch>
                       <a:fillRect/>
                     </a:stretch>
@@ -11388,7 +11310,7 @@
           <w:rFonts w:eastAsia="Arial"/>
         </w:rPr>
       </w:pPr>
-      <w:bookmarkStart w:id="32" w:name="_Toc402287174"/>
+      <w:bookmarkStart w:id="47" w:name="_Toc402444635"/>
       <w:r>
         <w:rPr>
           <w:rFonts w:eastAsia="Arial"/>
@@ -11396,31 +11318,16 @@
         <w:lastRenderedPageBreak/>
         <w:t>6.4. Recording Screen</w:t>
       </w:r>
-      <w:bookmarkEnd w:id="32"/>
-    </w:p>
-    <w:p>
-      <w:r>
-        <w:t>This allows for the recording and submission of plant data. Th</w:t>
-      </w:r>
-      <w:r>
-        <w:t xml:space="preserve">e image moves left and right in </w:t>
-      </w:r>
-      <w:r>
-        <w:t>order to switch between close up images and area images, f</w:t>
-      </w:r>
-      <w:r>
-        <w:t>or multiple images you can wipe down on the category.</w:t>
-      </w:r>
-    </w:p>
-    <w:p>
-      <w:r>
-        <w:t xml:space="preserve">The plant and reserve boxes allow you to search the </w:t>
-      </w:r>
-      <w:r>
-        <w:t xml:space="preserve">relevant databases for the best result, </w:t>
-      </w:r>
-      <w:r>
-        <w:t>the search screens should be a standard list menu with a search box at the top.</w:t>
+      <w:bookmarkEnd w:id="47"/>
+    </w:p>
+    <w:p>
+      <w:r>
+        <w:t>This allows for the recording and submission of plant data. The image moves left and right in order to switch between close up images and area images, for multiple images you can wipe down on the category.</w:t>
+      </w:r>
+    </w:p>
+    <w:p>
+      <w:r>
+        <w:t>The plant and reserve boxes allow you to search the relevant databases for the best result, the search screens should be a standard list menu with a search box at the top.</w:t>
       </w:r>
     </w:p>
     <w:p>
@@ -11430,39 +11337,12 @@
     </w:p>
     <w:p>
       <w:r>
-        <w:t xml:space="preserve">The location box has two options a </w:t>
-      </w:r>
-      <w:r>
-        <w:t>GPS</w:t>
-      </w:r>
-      <w:r>
-        <w:t xml:space="preserve"> location pulled from the ph</w:t>
-      </w:r>
-      <w:r>
-        <w:t xml:space="preserve">ones sensors or a </w:t>
-      </w:r>
-      <w:r>
-        <w:t xml:space="preserve">manual location </w:t>
-      </w:r>
-      <w:r>
-        <w:t>entering</w:t>
-      </w:r>
-      <w:r>
-        <w:t xml:space="preserve">, this is needed for recordings added </w:t>
-      </w:r>
-      <w:r>
-        <w:t xml:space="preserve">offsite and for devices that do </w:t>
-      </w:r>
-      <w:r>
-        <w:t>not have a GPS sensor.</w:t>
-      </w:r>
-    </w:p>
-    <w:p>
-      <w:r>
-        <w:t>The notes box allows the botanist to add any extra details that they feel is relevant to the</w:t>
-      </w:r>
-      <w:r>
-        <w:t xml:space="preserve"> location</w:t>
+        <w:t>The location box has two options a GPS location pulled from the phones sensors or a manual location entering, this is needed for recordings added offsite and for devices that do not have a GPS sensor.</w:t>
+      </w:r>
+    </w:p>
+    <w:p>
+      <w:r>
+        <w:t>The notes box allows the botanist to add any extra details that they feel is relevant to the location</w:t>
       </w:r>
     </w:p>
     <w:p>
@@ -11494,7 +11374,7 @@
                     <pic:cNvPicPr/>
                   </pic:nvPicPr>
                   <pic:blipFill>
-                    <a:blip r:embed="rId28"/>
+                    <a:blip r:embed="rId21"/>
                     <a:stretch>
                       <a:fillRect/>
                     </a:stretch>
@@ -11523,8 +11403,6 @@
           <w:rFonts w:eastAsia="Arial" w:cs="Arial"/>
         </w:rPr>
       </w:pPr>
-      <w:bookmarkStart w:id="33" w:name="_GoBack"/>
-      <w:bookmarkEnd w:id="33"/>
     </w:p>
     <w:p>
       <w:pPr>
@@ -11533,12 +11411,12 @@
           <w:lang w:val="fr-FR"/>
         </w:rPr>
       </w:pPr>
-      <w:bookmarkStart w:id="34" w:name="_Toc402287175"/>
+      <w:bookmarkStart w:id="48" w:name="_Toc402444636"/>
       <w:r>
         <w:lastRenderedPageBreak/>
         <w:t>REFERENCES</w:t>
       </w:r>
-      <w:bookmarkEnd w:id="34"/>
+      <w:bookmarkEnd w:id="48"/>
     </w:p>
     <w:p>
       <w:pPr>
@@ -11559,11 +11437,11 @@
       <w:pPr>
         <w:pStyle w:val="Heading1"/>
       </w:pPr>
-      <w:bookmarkStart w:id="35" w:name="_Toc402287176"/>
+      <w:bookmarkStart w:id="49" w:name="_Toc402444637"/>
       <w:r>
         <w:t>DOCUMENT HISTORY</w:t>
       </w:r>
-      <w:bookmarkEnd w:id="35"/>
+      <w:bookmarkEnd w:id="49"/>
     </w:p>
     <w:tbl>
       <w:tblPr>
@@ -11972,6 +11850,123 @@
           </w:p>
         </w:tc>
       </w:tr>
+      <w:tr>
+        <w:trPr>
+          <w:trHeight w:val="1267"/>
+        </w:trPr>
+        <w:tc>
+          <w:tcPr>
+            <w:tcW w:w="1003" w:type="dxa"/>
+            <w:tcBorders>
+              <w:top w:val="single" w:sz="4" w:space="0" w:color="auto"/>
+              <w:left w:val="single" w:sz="4" w:space="0" w:color="auto"/>
+              <w:bottom w:val="single" w:sz="4" w:space="0" w:color="auto"/>
+              <w:right w:val="single" w:sz="4" w:space="0" w:color="auto"/>
+            </w:tcBorders>
+          </w:tcPr>
+          <w:p>
+            <w:pPr>
+              <w:rPr>
+                <w:rFonts w:cs="Arial"/>
+              </w:rPr>
+            </w:pPr>
+            <w:r>
+              <w:rPr>
+                <w:rFonts w:cs="Arial"/>
+              </w:rPr>
+              <w:t>1.3</w:t>
+            </w:r>
+          </w:p>
+        </w:tc>
+        <w:tc>
+          <w:tcPr>
+            <w:tcW w:w="1751" w:type="dxa"/>
+            <w:tcBorders>
+              <w:top w:val="single" w:sz="4" w:space="0" w:color="auto"/>
+              <w:left w:val="single" w:sz="4" w:space="0" w:color="auto"/>
+              <w:bottom w:val="single" w:sz="4" w:space="0" w:color="auto"/>
+              <w:right w:val="single" w:sz="4" w:space="0" w:color="auto"/>
+            </w:tcBorders>
+          </w:tcPr>
+          <w:p>
+            <w:pPr>
+              <w:rPr>
+                <w:rFonts w:cs="Arial"/>
+              </w:rPr>
+            </w:pPr>
+            <w:r>
+              <w:rPr>
+                <w:rFonts w:cs="Arial"/>
+              </w:rPr>
+              <w:t>#3,#4,#5</w:t>
+            </w:r>
+          </w:p>
+        </w:tc>
+        <w:tc>
+          <w:tcPr>
+            <w:tcW w:w="1318" w:type="dxa"/>
+            <w:tcBorders>
+              <w:top w:val="single" w:sz="4" w:space="0" w:color="auto"/>
+              <w:left w:val="single" w:sz="4" w:space="0" w:color="auto"/>
+              <w:bottom w:val="single" w:sz="4" w:space="0" w:color="auto"/>
+              <w:right w:val="single" w:sz="4" w:space="0" w:color="auto"/>
+            </w:tcBorders>
+          </w:tcPr>
+          <w:p>
+            <w:pPr>
+              <w:rPr>
+                <w:rFonts w:cs="Arial"/>
+              </w:rPr>
+            </w:pPr>
+            <w:r>
+              <w:rPr>
+                <w:rFonts w:cs="Arial"/>
+              </w:rPr>
+              <w:t>30/10/14</w:t>
+            </w:r>
+          </w:p>
+        </w:tc>
+        <w:tc>
+          <w:tcPr>
+            <w:tcW w:w="3309" w:type="dxa"/>
+            <w:tcBorders>
+              <w:top w:val="single" w:sz="4" w:space="0" w:color="auto"/>
+              <w:left w:val="single" w:sz="4" w:space="0" w:color="auto"/>
+              <w:bottom w:val="single" w:sz="4" w:space="0" w:color="auto"/>
+              <w:right w:val="single" w:sz="4" w:space="0" w:color="auto"/>
+            </w:tcBorders>
+          </w:tcPr>
+          <w:p>
+            <w:r>
+              <w:t>Document Reviewed and Issues assigned to Author. Changes Made and Document placed into Release Status</w:t>
+            </w:r>
+          </w:p>
+        </w:tc>
+        <w:tc>
+          <w:tcPr>
+            <w:tcW w:w="1420" w:type="dxa"/>
+            <w:tcBorders>
+              <w:top w:val="single" w:sz="4" w:space="0" w:color="auto"/>
+              <w:left w:val="single" w:sz="4" w:space="0" w:color="auto"/>
+              <w:bottom w:val="single" w:sz="4" w:space="0" w:color="auto"/>
+              <w:right w:val="single" w:sz="4" w:space="0" w:color="auto"/>
+            </w:tcBorders>
+          </w:tcPr>
+          <w:p>
+            <w:pPr>
+              <w:rPr>
+                <w:rFonts w:cs="Arial"/>
+              </w:rPr>
+            </w:pPr>
+            <w:r>
+              <w:rPr>
+                <w:rFonts w:cs="Arial"/>
+              </w:rPr>
+              <w:t>Tcg2</w:t>
+            </w:r>
+          </w:p>
+        </w:tc>
+      </w:tr>
     </w:tbl>
     <w:p>
       <w:pPr>
@@ -11984,9 +11979,9 @@
       </w:pPr>
     </w:p>
     <w:sectPr>
-      <w:headerReference w:type="default" r:id="rId29"/>
-      <w:footerReference w:type="default" r:id="rId30"/>
-      <w:headerReference w:type="first" r:id="rId31"/>
+      <w:headerReference w:type="default" r:id="rId22"/>
+      <w:footerReference w:type="default" r:id="rId23"/>
+      <w:headerReference w:type="first" r:id="rId24"/>
       <w:pgSz w:w="11906" w:h="16838"/>
       <w:pgMar w:top="1440" w:right="1440" w:bottom="1440" w:left="1440" w:header="567" w:footer="709" w:gutter="0"/>
       <w:cols w:space="708"/>
@@ -12239,7 +12234,7 @@
       <w:sdtEndPr/>
       <w:sdtContent>
         <w:r>
-          <w:t>1.1</w:t>
+          <w:t>1.2</w:t>
         </w:r>
       </w:sdtContent>
     </w:sdt>
@@ -12257,7 +12252,7 @@
       <w:sdtEndPr/>
       <w:sdtContent>
         <w:r>
-          <w:t>In Review</w:t>
+          <w:t>Release</w:t>
         </w:r>
       </w:sdtContent>
     </w:sdt>
@@ -12339,7 +12334,7 @@
       <w:sdtEndPr/>
       <w:sdtContent>
         <w:r>
-          <w:t>1.1</w:t>
+          <w:t>1.2</w:t>
         </w:r>
       </w:sdtContent>
     </w:sdt>
@@ -12357,7 +12352,7 @@
       <w:sdtEndPr/>
       <w:sdtContent>
         <w:r>
-          <w:t>In Review</w:t>
+          <w:t>Release</w:t>
         </w:r>
       </w:sdtContent>
     </w:sdt>
@@ -15355,8 +15350,11 @@
   </w:compat>
   <w:rsids>
     <w:rsidRoot w:val="0087548A"/>
+    <w:rsid w:val="00291A60"/>
+    <w:rsid w:val="00557C68"/>
     <w:rsid w:val="0087548A"/>
     <w:rsid w:val="00992D94"/>
+    <w:rsid w:val="00F14C3E"/>
     <w:rsid w:val="00F3748D"/>
   </w:rsids>
   <m:mathPr>
@@ -16120,7 +16118,7 @@
 </file>
 
 <file path=customXml/itemProps2.xml><?xml version="1.0" encoding="utf-8"?>
-<ds:datastoreItem xmlns:ds="http://schemas.openxmlformats.org/officeDocument/2006/customXml" ds:itemID="{C4F7BDD9-50E3-4011-810A-A57BB646EE22}">
+<ds:datastoreItem xmlns:ds="http://schemas.openxmlformats.org/officeDocument/2006/customXml" ds:itemID="{2956021C-EDDD-468B-9702-CE9E9B1297A8}">
   <ds:schemaRefs>
     <ds:schemaRef ds:uri="http://schemas.openxmlformats.org/officeDocument/2006/bibliography"/>
   </ds:schemaRefs>

</xml_diff>